<commit_message>
end of problem 1
</commit_message>
<xml_diff>
--- a/98104071-MohsenHosseini-Project.docx
+++ b/98104071-MohsenHosseini-Project.docx
@@ -1180,7 +1180,7 @@
         <w:spacing w:after="96" w:line="240" w:lineRule="auto"/>
         <w:jc w:val="center"/>
         <w:rPr>
-          <w:rFonts w:ascii="Segoe UI" w:eastAsia="Times New Roman" w:hAnsi="Segoe UI" w:cs="Segoe UI"/>
+          <w:rFonts w:ascii="Segoe UI" w:eastAsia="Times New Roman" w:hAnsi="Segoe UI" w:cs="B Lotus"/>
           <w:b/>
           <w:bCs/>
           <w:color w:val="056EB2"/>
@@ -1190,7 +1190,7 @@
       </w:pPr>
       <w:r>
         <w:rPr>
-          <w:rFonts w:ascii="Segoe UI" w:eastAsia="Times New Roman" w:hAnsi="Segoe UI" w:cs="Segoe UI"/>
+          <w:rFonts w:ascii="Segoe UI" w:eastAsia="Times New Roman" w:hAnsi="Segoe UI" w:cs="B Lotus"/>
           <w:b/>
           <w:bCs/>
           <w:color w:val="056EB2"/>
@@ -1227,7 +1227,7 @@
               <w:autoSpaceDN w:val="0"/>
               <w:adjustRightInd w:val="0"/>
               <w:rPr>
-                <w:rFonts w:ascii="Segoe UI" w:eastAsia="Times New Roman" w:hAnsi="Segoe UI" w:cs="Segoe UI"/>
+                <w:rFonts w:ascii="Segoe UI" w:eastAsia="Times New Roman" w:hAnsi="Segoe UI" w:cs="B Lotus"/>
                 <w:b/>
                 <w:bCs/>
                 <w:color w:val="000000"/>
@@ -1237,7 +1237,7 @@
             </w:pPr>
             <w:r>
               <w:rPr>
-                <w:rFonts w:ascii="Segoe UI" w:eastAsia="Times New Roman" w:hAnsi="Segoe UI" w:cs="Segoe UI"/>
+                <w:rFonts w:ascii="Segoe UI" w:eastAsia="Times New Roman" w:hAnsi="Segoe UI" w:cs="B Lotus"/>
                 <w:b/>
                 <w:bCs/>
                 <w:color w:val="000000"/>
@@ -1259,7 +1259,7 @@
               <w:adjustRightInd w:val="0"/>
               <w:jc w:val="right"/>
               <w:rPr>
-                <w:rFonts w:ascii="Segoe UI" w:eastAsia="Times New Roman" w:hAnsi="Segoe UI" w:cs="Segoe UI"/>
+                <w:rFonts w:ascii="Segoe UI" w:eastAsia="Times New Roman" w:hAnsi="Segoe UI" w:cs="B Lotus"/>
                 <w:b/>
                 <w:bCs/>
                 <w:color w:val="000000"/>
@@ -1269,7 +1269,7 @@
             </w:pPr>
             <w:r>
               <w:rPr>
-                <w:rFonts w:ascii="Segoe UI" w:eastAsia="Times New Roman" w:hAnsi="Segoe UI" w:cs="Segoe UI"/>
+                <w:rFonts w:ascii="Segoe UI" w:eastAsia="Times New Roman" w:hAnsi="Segoe UI" w:cs="B Lotus"/>
                 <w:b/>
                 <w:bCs/>
                 <w:color w:val="000000"/>
@@ -1291,7 +1291,7 @@
               <w:adjustRightInd w:val="0"/>
               <w:jc w:val="right"/>
               <w:rPr>
-                <w:rFonts w:ascii="Segoe UI" w:eastAsia="Times New Roman" w:hAnsi="Segoe UI" w:cs="Segoe UI"/>
+                <w:rFonts w:ascii="Segoe UI" w:eastAsia="Times New Roman" w:hAnsi="Segoe UI" w:cs="B Lotus"/>
                 <w:b/>
                 <w:bCs/>
                 <w:color w:val="000000"/>
@@ -1301,7 +1301,7 @@
             </w:pPr>
             <w:r>
               <w:rPr>
-                <w:rFonts w:ascii="Segoe UI" w:eastAsia="Times New Roman" w:hAnsi="Segoe UI" w:cs="Segoe UI"/>
+                <w:rFonts w:ascii="Segoe UI" w:eastAsia="Times New Roman" w:hAnsi="Segoe UI" w:cs="B Lotus"/>
                 <w:b/>
                 <w:bCs/>
                 <w:color w:val="000000"/>
@@ -1328,15 +1328,15 @@
               <w:autoSpaceDN w:val="0"/>
               <w:adjustRightInd w:val="0"/>
               <w:rPr>
-                <w:rFonts w:ascii="system-ui" w:eastAsia="Times New Roman" w:hAnsi="system-ui" w:cs="system-ui"/>
-                <w:color w:val="000000"/>
-                <w:sz w:val="20"/>
-                <w:szCs w:val="20"/>
-              </w:rPr>
-            </w:pPr>
-            <w:r>
-              <w:rPr>
-                <w:rFonts w:ascii="system-ui" w:eastAsia="Times New Roman" w:hAnsi="system-ui" w:cs="system-ui"/>
+                <w:rFonts w:ascii="system-ui" w:eastAsia="Times New Roman" w:hAnsi="system-ui" w:cs="B Lotus"/>
+                <w:color w:val="000000"/>
+                <w:sz w:val="20"/>
+                <w:szCs w:val="20"/>
+              </w:rPr>
+            </w:pPr>
+            <w:r>
+              <w:rPr>
+                <w:rFonts w:ascii="system-ui" w:eastAsia="Times New Roman" w:hAnsi="system-ui" w:cs="B Lotus"/>
                 <w:color w:val="000000"/>
                 <w:sz w:val="20"/>
                 <w:szCs w:val="20"/>
@@ -1356,15 +1356,15 @@
               <w:adjustRightInd w:val="0"/>
               <w:jc w:val="right"/>
               <w:rPr>
-                <w:rFonts w:ascii="system-ui" w:eastAsia="Times New Roman" w:hAnsi="system-ui" w:cs="system-ui"/>
-                <w:color w:val="000000"/>
-                <w:sz w:val="20"/>
-                <w:szCs w:val="20"/>
-              </w:rPr>
-            </w:pPr>
-            <w:r>
-              <w:rPr>
-                <w:rFonts w:ascii="system-ui" w:eastAsia="Times New Roman" w:hAnsi="system-ui" w:cs="system-ui"/>
+                <w:rFonts w:ascii="system-ui" w:eastAsia="Times New Roman" w:hAnsi="system-ui" w:cs="B Lotus"/>
+                <w:color w:val="000000"/>
+                <w:sz w:val="20"/>
+                <w:szCs w:val="20"/>
+              </w:rPr>
+            </w:pPr>
+            <w:r>
+              <w:rPr>
+                <w:rFonts w:ascii="system-ui" w:eastAsia="Times New Roman" w:hAnsi="system-ui" w:cs="B Lotus"/>
                 <w:color w:val="000000"/>
                 <w:sz w:val="20"/>
                 <w:szCs w:val="20"/>
@@ -1384,15 +1384,15 @@
               <w:adjustRightInd w:val="0"/>
               <w:jc w:val="right"/>
               <w:rPr>
-                <w:rFonts w:ascii="system-ui" w:eastAsia="Times New Roman" w:hAnsi="system-ui" w:cs="system-ui"/>
-                <w:color w:val="000000"/>
-                <w:sz w:val="20"/>
-                <w:szCs w:val="20"/>
-              </w:rPr>
-            </w:pPr>
-            <w:r>
-              <w:rPr>
-                <w:rFonts w:ascii="system-ui" w:eastAsia="Times New Roman" w:hAnsi="system-ui" w:cs="system-ui"/>
+                <w:rFonts w:ascii="system-ui" w:eastAsia="Times New Roman" w:hAnsi="system-ui" w:cs="B Lotus"/>
+                <w:color w:val="000000"/>
+                <w:sz w:val="20"/>
+                <w:szCs w:val="20"/>
+              </w:rPr>
+            </w:pPr>
+            <w:r>
+              <w:rPr>
+                <w:rFonts w:ascii="system-ui" w:eastAsia="Times New Roman" w:hAnsi="system-ui" w:cs="B Lotus"/>
                 <w:color w:val="000000"/>
                 <w:sz w:val="20"/>
                 <w:szCs w:val="20"/>
@@ -1417,15 +1417,15 @@
               <w:autoSpaceDN w:val="0"/>
               <w:adjustRightInd w:val="0"/>
               <w:rPr>
-                <w:rFonts w:ascii="system-ui" w:eastAsia="Times New Roman" w:hAnsi="system-ui" w:cs="system-ui"/>
-                <w:color w:val="000000"/>
-                <w:sz w:val="20"/>
-                <w:szCs w:val="20"/>
-              </w:rPr>
-            </w:pPr>
-            <w:r>
-              <w:rPr>
-                <w:rFonts w:ascii="system-ui" w:eastAsia="Times New Roman" w:hAnsi="system-ui" w:cs="system-ui"/>
+                <w:rFonts w:ascii="system-ui" w:eastAsia="Times New Roman" w:hAnsi="system-ui" w:cs="B Lotus"/>
+                <w:color w:val="000000"/>
+                <w:sz w:val="20"/>
+                <w:szCs w:val="20"/>
+              </w:rPr>
+            </w:pPr>
+            <w:r>
+              <w:rPr>
+                <w:rFonts w:ascii="system-ui" w:eastAsia="Times New Roman" w:hAnsi="system-ui" w:cs="B Lotus"/>
                 <w:color w:val="000000"/>
                 <w:sz w:val="20"/>
                 <w:szCs w:val="20"/>
@@ -1445,15 +1445,15 @@
               <w:adjustRightInd w:val="0"/>
               <w:jc w:val="right"/>
               <w:rPr>
-                <w:rFonts w:ascii="system-ui" w:eastAsia="Times New Roman" w:hAnsi="system-ui" w:cs="system-ui"/>
-                <w:color w:val="000000"/>
-                <w:sz w:val="20"/>
-                <w:szCs w:val="20"/>
-              </w:rPr>
-            </w:pPr>
-            <w:r>
-              <w:rPr>
-                <w:rFonts w:ascii="system-ui" w:eastAsia="Times New Roman" w:hAnsi="system-ui" w:cs="system-ui"/>
+                <w:rFonts w:ascii="system-ui" w:eastAsia="Times New Roman" w:hAnsi="system-ui" w:cs="B Lotus"/>
+                <w:color w:val="000000"/>
+                <w:sz w:val="20"/>
+                <w:szCs w:val="20"/>
+              </w:rPr>
+            </w:pPr>
+            <w:r>
+              <w:rPr>
+                <w:rFonts w:ascii="system-ui" w:eastAsia="Times New Roman" w:hAnsi="system-ui" w:cs="B Lotus"/>
                 <w:color w:val="000000"/>
                 <w:sz w:val="20"/>
                 <w:szCs w:val="20"/>
@@ -1473,15 +1473,15 @@
               <w:adjustRightInd w:val="0"/>
               <w:jc w:val="right"/>
               <w:rPr>
-                <w:rFonts w:ascii="system-ui" w:eastAsia="Times New Roman" w:hAnsi="system-ui" w:cs="system-ui"/>
-                <w:color w:val="000000"/>
-                <w:sz w:val="20"/>
-                <w:szCs w:val="20"/>
-              </w:rPr>
-            </w:pPr>
-            <w:r>
-              <w:rPr>
-                <w:rFonts w:ascii="system-ui" w:eastAsia="Times New Roman" w:hAnsi="system-ui" w:cs="system-ui"/>
+                <w:rFonts w:ascii="system-ui" w:eastAsia="Times New Roman" w:hAnsi="system-ui" w:cs="B Lotus"/>
+                <w:color w:val="000000"/>
+                <w:sz w:val="20"/>
+                <w:szCs w:val="20"/>
+              </w:rPr>
+            </w:pPr>
+            <w:r>
+              <w:rPr>
+                <w:rFonts w:ascii="system-ui" w:eastAsia="Times New Roman" w:hAnsi="system-ui" w:cs="B Lotus"/>
                 <w:color w:val="000000"/>
                 <w:sz w:val="20"/>
                 <w:szCs w:val="20"/>
@@ -1506,15 +1506,15 @@
               <w:autoSpaceDN w:val="0"/>
               <w:adjustRightInd w:val="0"/>
               <w:rPr>
-                <w:rFonts w:ascii="system-ui" w:eastAsia="Times New Roman" w:hAnsi="system-ui" w:cs="system-ui"/>
-                <w:color w:val="000000"/>
-                <w:sz w:val="20"/>
-                <w:szCs w:val="20"/>
-              </w:rPr>
-            </w:pPr>
-            <w:r>
-              <w:rPr>
-                <w:rFonts w:ascii="system-ui" w:eastAsia="Times New Roman" w:hAnsi="system-ui" w:cs="system-ui"/>
+                <w:rFonts w:ascii="system-ui" w:eastAsia="Times New Roman" w:hAnsi="system-ui" w:cs="B Lotus"/>
+                <w:color w:val="000000"/>
+                <w:sz w:val="20"/>
+                <w:szCs w:val="20"/>
+              </w:rPr>
+            </w:pPr>
+            <w:r>
+              <w:rPr>
+                <w:rFonts w:ascii="system-ui" w:eastAsia="Times New Roman" w:hAnsi="system-ui" w:cs="B Lotus"/>
                 <w:color w:val="000000"/>
                 <w:sz w:val="20"/>
                 <w:szCs w:val="20"/>
@@ -1534,15 +1534,15 @@
               <w:adjustRightInd w:val="0"/>
               <w:jc w:val="right"/>
               <w:rPr>
-                <w:rFonts w:ascii="system-ui" w:eastAsia="Times New Roman" w:hAnsi="system-ui" w:cs="system-ui"/>
-                <w:color w:val="000000"/>
-                <w:sz w:val="20"/>
-                <w:szCs w:val="20"/>
-              </w:rPr>
-            </w:pPr>
-            <w:r>
-              <w:rPr>
-                <w:rFonts w:ascii="system-ui" w:eastAsia="Times New Roman" w:hAnsi="system-ui" w:cs="system-ui"/>
+                <w:rFonts w:ascii="system-ui" w:eastAsia="Times New Roman" w:hAnsi="system-ui" w:cs="B Lotus"/>
+                <w:color w:val="000000"/>
+                <w:sz w:val="20"/>
+                <w:szCs w:val="20"/>
+              </w:rPr>
+            </w:pPr>
+            <w:r>
+              <w:rPr>
+                <w:rFonts w:ascii="system-ui" w:eastAsia="Times New Roman" w:hAnsi="system-ui" w:cs="B Lotus"/>
                 <w:color w:val="000000"/>
                 <w:sz w:val="20"/>
                 <w:szCs w:val="20"/>
@@ -1562,15 +1562,15 @@
               <w:adjustRightInd w:val="0"/>
               <w:jc w:val="right"/>
               <w:rPr>
-                <w:rFonts w:ascii="system-ui" w:eastAsia="Times New Roman" w:hAnsi="system-ui" w:cs="system-ui"/>
-                <w:color w:val="000000"/>
-                <w:sz w:val="20"/>
-                <w:szCs w:val="20"/>
-              </w:rPr>
-            </w:pPr>
-            <w:r>
-              <w:rPr>
-                <w:rFonts w:ascii="system-ui" w:eastAsia="Times New Roman" w:hAnsi="system-ui" w:cs="system-ui"/>
+                <w:rFonts w:ascii="system-ui" w:eastAsia="Times New Roman" w:hAnsi="system-ui" w:cs="B Lotus"/>
+                <w:color w:val="000000"/>
+                <w:sz w:val="20"/>
+                <w:szCs w:val="20"/>
+              </w:rPr>
+            </w:pPr>
+            <w:r>
+              <w:rPr>
+                <w:rFonts w:ascii="system-ui" w:eastAsia="Times New Roman" w:hAnsi="system-ui" w:cs="B Lotus"/>
                 <w:color w:val="000000"/>
                 <w:sz w:val="20"/>
                 <w:szCs w:val="20"/>
@@ -1595,15 +1595,15 @@
               <w:autoSpaceDN w:val="0"/>
               <w:adjustRightInd w:val="0"/>
               <w:rPr>
-                <w:rFonts w:ascii="system-ui" w:eastAsia="Times New Roman" w:hAnsi="system-ui" w:cs="system-ui"/>
-                <w:color w:val="000000"/>
-                <w:sz w:val="20"/>
-                <w:szCs w:val="20"/>
-              </w:rPr>
-            </w:pPr>
-            <w:r>
-              <w:rPr>
-                <w:rFonts w:ascii="system-ui" w:eastAsia="Times New Roman" w:hAnsi="system-ui" w:cs="system-ui"/>
+                <w:rFonts w:ascii="system-ui" w:eastAsia="Times New Roman" w:hAnsi="system-ui" w:cs="B Lotus"/>
+                <w:color w:val="000000"/>
+                <w:sz w:val="20"/>
+                <w:szCs w:val="20"/>
+              </w:rPr>
+            </w:pPr>
+            <w:r>
+              <w:rPr>
+                <w:rFonts w:ascii="system-ui" w:eastAsia="Times New Roman" w:hAnsi="system-ui" w:cs="B Lotus"/>
                 <w:color w:val="000000"/>
                 <w:sz w:val="20"/>
                 <w:szCs w:val="20"/>
@@ -1623,15 +1623,15 @@
               <w:adjustRightInd w:val="0"/>
               <w:jc w:val="right"/>
               <w:rPr>
-                <w:rFonts w:ascii="system-ui" w:eastAsia="Times New Roman" w:hAnsi="system-ui" w:cs="system-ui"/>
-                <w:color w:val="000000"/>
-                <w:sz w:val="20"/>
-                <w:szCs w:val="20"/>
-              </w:rPr>
-            </w:pPr>
-            <w:r>
-              <w:rPr>
-                <w:rFonts w:ascii="system-ui" w:eastAsia="Times New Roman" w:hAnsi="system-ui" w:cs="system-ui"/>
+                <w:rFonts w:ascii="system-ui" w:eastAsia="Times New Roman" w:hAnsi="system-ui" w:cs="B Lotus"/>
+                <w:color w:val="000000"/>
+                <w:sz w:val="20"/>
+                <w:szCs w:val="20"/>
+              </w:rPr>
+            </w:pPr>
+            <w:r>
+              <w:rPr>
+                <w:rFonts w:ascii="system-ui" w:eastAsia="Times New Roman" w:hAnsi="system-ui" w:cs="B Lotus"/>
                 <w:color w:val="000000"/>
                 <w:sz w:val="20"/>
                 <w:szCs w:val="20"/>
@@ -1651,15 +1651,15 @@
               <w:adjustRightInd w:val="0"/>
               <w:jc w:val="right"/>
               <w:rPr>
-                <w:rFonts w:ascii="system-ui" w:eastAsia="Times New Roman" w:hAnsi="system-ui" w:cs="system-ui"/>
-                <w:color w:val="000000"/>
-                <w:sz w:val="20"/>
-                <w:szCs w:val="20"/>
-              </w:rPr>
-            </w:pPr>
-            <w:r>
-              <w:rPr>
-                <w:rFonts w:ascii="system-ui" w:eastAsia="Times New Roman" w:hAnsi="system-ui" w:cs="system-ui"/>
+                <w:rFonts w:ascii="system-ui" w:eastAsia="Times New Roman" w:hAnsi="system-ui" w:cs="B Lotus"/>
+                <w:color w:val="000000"/>
+                <w:sz w:val="20"/>
+                <w:szCs w:val="20"/>
+              </w:rPr>
+            </w:pPr>
+            <w:r>
+              <w:rPr>
+                <w:rFonts w:ascii="system-ui" w:eastAsia="Times New Roman" w:hAnsi="system-ui" w:cs="B Lotus"/>
                 <w:color w:val="000000"/>
                 <w:sz w:val="20"/>
                 <w:szCs w:val="20"/>
@@ -1684,15 +1684,15 @@
               <w:autoSpaceDN w:val="0"/>
               <w:adjustRightInd w:val="0"/>
               <w:rPr>
-                <w:rFonts w:ascii="system-ui" w:eastAsia="Times New Roman" w:hAnsi="system-ui" w:cs="system-ui"/>
-                <w:color w:val="000000"/>
-                <w:sz w:val="20"/>
-                <w:szCs w:val="20"/>
-              </w:rPr>
-            </w:pPr>
-            <w:r>
-              <w:rPr>
-                <w:rFonts w:ascii="system-ui" w:eastAsia="Times New Roman" w:hAnsi="system-ui" w:cs="system-ui"/>
+                <w:rFonts w:ascii="system-ui" w:eastAsia="Times New Roman" w:hAnsi="system-ui" w:cs="B Lotus"/>
+                <w:color w:val="000000"/>
+                <w:sz w:val="20"/>
+                <w:szCs w:val="20"/>
+              </w:rPr>
+            </w:pPr>
+            <w:r>
+              <w:rPr>
+                <w:rFonts w:ascii="system-ui" w:eastAsia="Times New Roman" w:hAnsi="system-ui" w:cs="B Lotus"/>
                 <w:color w:val="000000"/>
                 <w:sz w:val="20"/>
                 <w:szCs w:val="20"/>
@@ -1712,15 +1712,15 @@
               <w:adjustRightInd w:val="0"/>
               <w:jc w:val="right"/>
               <w:rPr>
-                <w:rFonts w:ascii="system-ui" w:eastAsia="Times New Roman" w:hAnsi="system-ui" w:cs="system-ui"/>
-                <w:color w:val="000000"/>
-                <w:sz w:val="20"/>
-                <w:szCs w:val="20"/>
-              </w:rPr>
-            </w:pPr>
-            <w:r>
-              <w:rPr>
-                <w:rFonts w:ascii="system-ui" w:eastAsia="Times New Roman" w:hAnsi="system-ui" w:cs="system-ui"/>
+                <w:rFonts w:ascii="system-ui" w:eastAsia="Times New Roman" w:hAnsi="system-ui" w:cs="B Lotus"/>
+                <w:color w:val="000000"/>
+                <w:sz w:val="20"/>
+                <w:szCs w:val="20"/>
+              </w:rPr>
+            </w:pPr>
+            <w:r>
+              <w:rPr>
+                <w:rFonts w:ascii="system-ui" w:eastAsia="Times New Roman" w:hAnsi="system-ui" w:cs="B Lotus"/>
                 <w:color w:val="000000"/>
                 <w:sz w:val="20"/>
                 <w:szCs w:val="20"/>
@@ -1740,15 +1740,15 @@
               <w:adjustRightInd w:val="0"/>
               <w:jc w:val="right"/>
               <w:rPr>
-                <w:rFonts w:ascii="system-ui" w:eastAsia="Times New Roman" w:hAnsi="system-ui" w:cs="system-ui"/>
-                <w:color w:val="000000"/>
-                <w:sz w:val="20"/>
-                <w:szCs w:val="20"/>
-              </w:rPr>
-            </w:pPr>
-            <w:r>
-              <w:rPr>
-                <w:rFonts w:ascii="system-ui" w:eastAsia="Times New Roman" w:hAnsi="system-ui" w:cs="system-ui"/>
+                <w:rFonts w:ascii="system-ui" w:eastAsia="Times New Roman" w:hAnsi="system-ui" w:cs="B Lotus"/>
+                <w:color w:val="000000"/>
+                <w:sz w:val="20"/>
+                <w:szCs w:val="20"/>
+              </w:rPr>
+            </w:pPr>
+            <w:r>
+              <w:rPr>
+                <w:rFonts w:ascii="system-ui" w:eastAsia="Times New Roman" w:hAnsi="system-ui" w:cs="B Lotus"/>
                 <w:color w:val="000000"/>
                 <w:sz w:val="20"/>
                 <w:szCs w:val="20"/>
@@ -1773,15 +1773,15 @@
               <w:autoSpaceDN w:val="0"/>
               <w:adjustRightInd w:val="0"/>
               <w:rPr>
-                <w:rFonts w:ascii="system-ui" w:eastAsia="Times New Roman" w:hAnsi="system-ui" w:cs="system-ui"/>
-                <w:color w:val="000000"/>
-                <w:sz w:val="20"/>
-                <w:szCs w:val="20"/>
-              </w:rPr>
-            </w:pPr>
-            <w:r>
-              <w:rPr>
-                <w:rFonts w:ascii="system-ui" w:eastAsia="Times New Roman" w:hAnsi="system-ui" w:cs="system-ui"/>
+                <w:rFonts w:ascii="system-ui" w:eastAsia="Times New Roman" w:hAnsi="system-ui" w:cs="B Lotus"/>
+                <w:color w:val="000000"/>
+                <w:sz w:val="20"/>
+                <w:szCs w:val="20"/>
+              </w:rPr>
+            </w:pPr>
+            <w:r>
+              <w:rPr>
+                <w:rFonts w:ascii="system-ui" w:eastAsia="Times New Roman" w:hAnsi="system-ui" w:cs="B Lotus"/>
                 <w:color w:val="000000"/>
                 <w:sz w:val="20"/>
                 <w:szCs w:val="20"/>
@@ -1801,15 +1801,15 @@
               <w:adjustRightInd w:val="0"/>
               <w:jc w:val="right"/>
               <w:rPr>
-                <w:rFonts w:ascii="system-ui" w:eastAsia="Times New Roman" w:hAnsi="system-ui" w:cs="system-ui"/>
-                <w:color w:val="000000"/>
-                <w:sz w:val="20"/>
-                <w:szCs w:val="20"/>
-              </w:rPr>
-            </w:pPr>
-            <w:r>
-              <w:rPr>
-                <w:rFonts w:ascii="system-ui" w:eastAsia="Times New Roman" w:hAnsi="system-ui" w:cs="system-ui"/>
+                <w:rFonts w:ascii="system-ui" w:eastAsia="Times New Roman" w:hAnsi="system-ui" w:cs="B Lotus"/>
+                <w:color w:val="000000"/>
+                <w:sz w:val="20"/>
+                <w:szCs w:val="20"/>
+              </w:rPr>
+            </w:pPr>
+            <w:r>
+              <w:rPr>
+                <w:rFonts w:ascii="system-ui" w:eastAsia="Times New Roman" w:hAnsi="system-ui" w:cs="B Lotus"/>
                 <w:color w:val="000000"/>
                 <w:sz w:val="20"/>
                 <w:szCs w:val="20"/>
@@ -1829,15 +1829,15 @@
               <w:adjustRightInd w:val="0"/>
               <w:jc w:val="right"/>
               <w:rPr>
-                <w:rFonts w:ascii="system-ui" w:eastAsia="Times New Roman" w:hAnsi="system-ui" w:cs="system-ui"/>
-                <w:color w:val="000000"/>
-                <w:sz w:val="20"/>
-                <w:szCs w:val="20"/>
-              </w:rPr>
-            </w:pPr>
-            <w:r>
-              <w:rPr>
-                <w:rFonts w:ascii="system-ui" w:eastAsia="Times New Roman" w:hAnsi="system-ui" w:cs="system-ui"/>
+                <w:rFonts w:ascii="system-ui" w:eastAsia="Times New Roman" w:hAnsi="system-ui" w:cs="B Lotus"/>
+                <w:color w:val="000000"/>
+                <w:sz w:val="20"/>
+                <w:szCs w:val="20"/>
+              </w:rPr>
+            </w:pPr>
+            <w:r>
+              <w:rPr>
+                <w:rFonts w:ascii="system-ui" w:eastAsia="Times New Roman" w:hAnsi="system-ui" w:cs="B Lotus"/>
                 <w:color w:val="000000"/>
                 <w:sz w:val="20"/>
                 <w:szCs w:val="20"/>
@@ -1862,15 +1862,15 @@
               <w:autoSpaceDN w:val="0"/>
               <w:adjustRightInd w:val="0"/>
               <w:rPr>
-                <w:rFonts w:ascii="system-ui" w:eastAsia="Times New Roman" w:hAnsi="system-ui" w:cs="system-ui"/>
-                <w:color w:val="000000"/>
-                <w:sz w:val="20"/>
-                <w:szCs w:val="20"/>
-              </w:rPr>
-            </w:pPr>
-            <w:r>
-              <w:rPr>
-                <w:rFonts w:ascii="system-ui" w:eastAsia="Times New Roman" w:hAnsi="system-ui" w:cs="system-ui"/>
+                <w:rFonts w:ascii="system-ui" w:eastAsia="Times New Roman" w:hAnsi="system-ui" w:cs="B Lotus"/>
+                <w:color w:val="000000"/>
+                <w:sz w:val="20"/>
+                <w:szCs w:val="20"/>
+              </w:rPr>
+            </w:pPr>
+            <w:r>
+              <w:rPr>
+                <w:rFonts w:ascii="system-ui" w:eastAsia="Times New Roman" w:hAnsi="system-ui" w:cs="B Lotus"/>
                 <w:color w:val="000000"/>
                 <w:sz w:val="20"/>
                 <w:szCs w:val="20"/>
@@ -1890,15 +1890,15 @@
               <w:adjustRightInd w:val="0"/>
               <w:jc w:val="right"/>
               <w:rPr>
-                <w:rFonts w:ascii="system-ui" w:eastAsia="Times New Roman" w:hAnsi="system-ui" w:cs="system-ui"/>
-                <w:color w:val="000000"/>
-                <w:sz w:val="20"/>
-                <w:szCs w:val="20"/>
-              </w:rPr>
-            </w:pPr>
-            <w:r>
-              <w:rPr>
-                <w:rFonts w:ascii="system-ui" w:eastAsia="Times New Roman" w:hAnsi="system-ui" w:cs="system-ui"/>
+                <w:rFonts w:ascii="system-ui" w:eastAsia="Times New Roman" w:hAnsi="system-ui" w:cs="B Lotus"/>
+                <w:color w:val="000000"/>
+                <w:sz w:val="20"/>
+                <w:szCs w:val="20"/>
+              </w:rPr>
+            </w:pPr>
+            <w:r>
+              <w:rPr>
+                <w:rFonts w:ascii="system-ui" w:eastAsia="Times New Roman" w:hAnsi="system-ui" w:cs="B Lotus"/>
                 <w:color w:val="000000"/>
                 <w:sz w:val="20"/>
                 <w:szCs w:val="20"/>
@@ -1918,15 +1918,15 @@
               <w:adjustRightInd w:val="0"/>
               <w:jc w:val="right"/>
               <w:rPr>
-                <w:rFonts w:ascii="system-ui" w:eastAsia="Times New Roman" w:hAnsi="system-ui" w:cs="system-ui"/>
-                <w:color w:val="000000"/>
-                <w:sz w:val="20"/>
-                <w:szCs w:val="20"/>
-              </w:rPr>
-            </w:pPr>
-            <w:r>
-              <w:rPr>
-                <w:rFonts w:ascii="system-ui" w:eastAsia="Times New Roman" w:hAnsi="system-ui" w:cs="system-ui"/>
+                <w:rFonts w:ascii="system-ui" w:eastAsia="Times New Roman" w:hAnsi="system-ui" w:cs="B Lotus"/>
+                <w:color w:val="000000"/>
+                <w:sz w:val="20"/>
+                <w:szCs w:val="20"/>
+              </w:rPr>
+            </w:pPr>
+            <w:r>
+              <w:rPr>
+                <w:rFonts w:ascii="system-ui" w:eastAsia="Times New Roman" w:hAnsi="system-ui" w:cs="B Lotus"/>
                 <w:color w:val="000000"/>
                 <w:sz w:val="20"/>
                 <w:szCs w:val="20"/>
@@ -1951,15 +1951,15 @@
               <w:autoSpaceDN w:val="0"/>
               <w:adjustRightInd w:val="0"/>
               <w:rPr>
-                <w:rFonts w:ascii="system-ui" w:eastAsia="Times New Roman" w:hAnsi="system-ui" w:cs="system-ui"/>
-                <w:color w:val="000000"/>
-                <w:sz w:val="20"/>
-                <w:szCs w:val="20"/>
-              </w:rPr>
-            </w:pPr>
-            <w:r>
-              <w:rPr>
-                <w:rFonts w:ascii="system-ui" w:eastAsia="Times New Roman" w:hAnsi="system-ui" w:cs="system-ui"/>
+                <w:rFonts w:ascii="system-ui" w:eastAsia="Times New Roman" w:hAnsi="system-ui" w:cs="B Lotus"/>
+                <w:color w:val="000000"/>
+                <w:sz w:val="20"/>
+                <w:szCs w:val="20"/>
+              </w:rPr>
+            </w:pPr>
+            <w:r>
+              <w:rPr>
+                <w:rFonts w:ascii="system-ui" w:eastAsia="Times New Roman" w:hAnsi="system-ui" w:cs="B Lotus"/>
                 <w:color w:val="000000"/>
                 <w:sz w:val="20"/>
                 <w:szCs w:val="20"/>
@@ -1979,15 +1979,15 @@
               <w:adjustRightInd w:val="0"/>
               <w:jc w:val="right"/>
               <w:rPr>
-                <w:rFonts w:ascii="system-ui" w:eastAsia="Times New Roman" w:hAnsi="system-ui" w:cs="system-ui"/>
-                <w:color w:val="000000"/>
-                <w:sz w:val="20"/>
-                <w:szCs w:val="20"/>
-              </w:rPr>
-            </w:pPr>
-            <w:r>
-              <w:rPr>
-                <w:rFonts w:ascii="system-ui" w:eastAsia="Times New Roman" w:hAnsi="system-ui" w:cs="system-ui"/>
+                <w:rFonts w:ascii="system-ui" w:eastAsia="Times New Roman" w:hAnsi="system-ui" w:cs="B Lotus"/>
+                <w:color w:val="000000"/>
+                <w:sz w:val="20"/>
+                <w:szCs w:val="20"/>
+              </w:rPr>
+            </w:pPr>
+            <w:r>
+              <w:rPr>
+                <w:rFonts w:ascii="system-ui" w:eastAsia="Times New Roman" w:hAnsi="system-ui" w:cs="B Lotus"/>
                 <w:color w:val="000000"/>
                 <w:sz w:val="20"/>
                 <w:szCs w:val="20"/>
@@ -2007,15 +2007,15 @@
               <w:adjustRightInd w:val="0"/>
               <w:jc w:val="right"/>
               <w:rPr>
-                <w:rFonts w:ascii="system-ui" w:eastAsia="Times New Roman" w:hAnsi="system-ui" w:cs="system-ui"/>
-                <w:color w:val="000000"/>
-                <w:sz w:val="20"/>
-                <w:szCs w:val="20"/>
-              </w:rPr>
-            </w:pPr>
-            <w:r>
-              <w:rPr>
-                <w:rFonts w:ascii="system-ui" w:eastAsia="Times New Roman" w:hAnsi="system-ui" w:cs="system-ui"/>
+                <w:rFonts w:ascii="system-ui" w:eastAsia="Times New Roman" w:hAnsi="system-ui" w:cs="B Lotus"/>
+                <w:color w:val="000000"/>
+                <w:sz w:val="20"/>
+                <w:szCs w:val="20"/>
+              </w:rPr>
+            </w:pPr>
+            <w:r>
+              <w:rPr>
+                <w:rFonts w:ascii="system-ui" w:eastAsia="Times New Roman" w:hAnsi="system-ui" w:cs="B Lotus"/>
                 <w:color w:val="000000"/>
                 <w:sz w:val="20"/>
                 <w:szCs w:val="20"/>
@@ -2040,15 +2040,15 @@
               <w:autoSpaceDN w:val="0"/>
               <w:adjustRightInd w:val="0"/>
               <w:rPr>
-                <w:rFonts w:ascii="system-ui" w:eastAsia="Times New Roman" w:hAnsi="system-ui" w:cs="system-ui"/>
-                <w:color w:val="000000"/>
-                <w:sz w:val="20"/>
-                <w:szCs w:val="20"/>
-              </w:rPr>
-            </w:pPr>
-            <w:r>
-              <w:rPr>
-                <w:rFonts w:ascii="system-ui" w:eastAsia="Times New Roman" w:hAnsi="system-ui" w:cs="system-ui"/>
+                <w:rFonts w:ascii="system-ui" w:eastAsia="Times New Roman" w:hAnsi="system-ui" w:cs="B Lotus"/>
+                <w:color w:val="000000"/>
+                <w:sz w:val="20"/>
+                <w:szCs w:val="20"/>
+              </w:rPr>
+            </w:pPr>
+            <w:r>
+              <w:rPr>
+                <w:rFonts w:ascii="system-ui" w:eastAsia="Times New Roman" w:hAnsi="system-ui" w:cs="B Lotus"/>
                 <w:color w:val="000000"/>
                 <w:sz w:val="20"/>
                 <w:szCs w:val="20"/>
@@ -2068,15 +2068,15 @@
               <w:adjustRightInd w:val="0"/>
               <w:jc w:val="right"/>
               <w:rPr>
-                <w:rFonts w:ascii="system-ui" w:eastAsia="Times New Roman" w:hAnsi="system-ui" w:cs="system-ui"/>
-                <w:color w:val="000000"/>
-                <w:sz w:val="20"/>
-                <w:szCs w:val="20"/>
-              </w:rPr>
-            </w:pPr>
-            <w:r>
-              <w:rPr>
-                <w:rFonts w:ascii="system-ui" w:eastAsia="Times New Roman" w:hAnsi="system-ui" w:cs="system-ui"/>
+                <w:rFonts w:ascii="system-ui" w:eastAsia="Times New Roman" w:hAnsi="system-ui" w:cs="B Lotus"/>
+                <w:color w:val="000000"/>
+                <w:sz w:val="20"/>
+                <w:szCs w:val="20"/>
+              </w:rPr>
+            </w:pPr>
+            <w:r>
+              <w:rPr>
+                <w:rFonts w:ascii="system-ui" w:eastAsia="Times New Roman" w:hAnsi="system-ui" w:cs="B Lotus"/>
                 <w:color w:val="000000"/>
                 <w:sz w:val="20"/>
                 <w:szCs w:val="20"/>
@@ -2096,15 +2096,15 @@
               <w:adjustRightInd w:val="0"/>
               <w:jc w:val="right"/>
               <w:rPr>
-                <w:rFonts w:ascii="system-ui" w:eastAsia="Times New Roman" w:hAnsi="system-ui" w:cs="system-ui"/>
-                <w:color w:val="000000"/>
-                <w:sz w:val="20"/>
-                <w:szCs w:val="20"/>
-              </w:rPr>
-            </w:pPr>
-            <w:r>
-              <w:rPr>
-                <w:rFonts w:ascii="system-ui" w:eastAsia="Times New Roman" w:hAnsi="system-ui" w:cs="system-ui"/>
+                <w:rFonts w:ascii="system-ui" w:eastAsia="Times New Roman" w:hAnsi="system-ui" w:cs="B Lotus"/>
+                <w:color w:val="000000"/>
+                <w:sz w:val="20"/>
+                <w:szCs w:val="20"/>
+              </w:rPr>
+            </w:pPr>
+            <w:r>
+              <w:rPr>
+                <w:rFonts w:ascii="system-ui" w:eastAsia="Times New Roman" w:hAnsi="system-ui" w:cs="B Lotus"/>
                 <w:color w:val="000000"/>
                 <w:sz w:val="20"/>
                 <w:szCs w:val="20"/>
@@ -2129,15 +2129,15 @@
               <w:autoSpaceDN w:val="0"/>
               <w:adjustRightInd w:val="0"/>
               <w:rPr>
-                <w:rFonts w:ascii="system-ui" w:eastAsia="Times New Roman" w:hAnsi="system-ui" w:cs="system-ui"/>
-                <w:color w:val="000000"/>
-                <w:sz w:val="20"/>
-                <w:szCs w:val="20"/>
-              </w:rPr>
-            </w:pPr>
-            <w:r>
-              <w:rPr>
-                <w:rFonts w:ascii="system-ui" w:eastAsia="Times New Roman" w:hAnsi="system-ui" w:cs="system-ui"/>
+                <w:rFonts w:ascii="system-ui" w:eastAsia="Times New Roman" w:hAnsi="system-ui" w:cs="B Lotus"/>
+                <w:color w:val="000000"/>
+                <w:sz w:val="20"/>
+                <w:szCs w:val="20"/>
+              </w:rPr>
+            </w:pPr>
+            <w:r>
+              <w:rPr>
+                <w:rFonts w:ascii="system-ui" w:eastAsia="Times New Roman" w:hAnsi="system-ui" w:cs="B Lotus"/>
                 <w:color w:val="000000"/>
                 <w:sz w:val="20"/>
                 <w:szCs w:val="20"/>
@@ -2157,15 +2157,15 @@
               <w:adjustRightInd w:val="0"/>
               <w:jc w:val="right"/>
               <w:rPr>
-                <w:rFonts w:ascii="system-ui" w:eastAsia="Times New Roman" w:hAnsi="system-ui" w:cs="system-ui"/>
-                <w:color w:val="000000"/>
-                <w:sz w:val="20"/>
-                <w:szCs w:val="20"/>
-              </w:rPr>
-            </w:pPr>
-            <w:r>
-              <w:rPr>
-                <w:rFonts w:ascii="system-ui" w:eastAsia="Times New Roman" w:hAnsi="system-ui" w:cs="system-ui"/>
+                <w:rFonts w:ascii="system-ui" w:eastAsia="Times New Roman" w:hAnsi="system-ui" w:cs="B Lotus"/>
+                <w:color w:val="000000"/>
+                <w:sz w:val="20"/>
+                <w:szCs w:val="20"/>
+              </w:rPr>
+            </w:pPr>
+            <w:r>
+              <w:rPr>
+                <w:rFonts w:ascii="system-ui" w:eastAsia="Times New Roman" w:hAnsi="system-ui" w:cs="B Lotus"/>
                 <w:color w:val="000000"/>
                 <w:sz w:val="20"/>
                 <w:szCs w:val="20"/>
@@ -2185,15 +2185,15 @@
               <w:adjustRightInd w:val="0"/>
               <w:jc w:val="right"/>
               <w:rPr>
-                <w:rFonts w:ascii="system-ui" w:eastAsia="Times New Roman" w:hAnsi="system-ui" w:cs="system-ui"/>
-                <w:color w:val="000000"/>
-                <w:sz w:val="20"/>
-                <w:szCs w:val="20"/>
-              </w:rPr>
-            </w:pPr>
-            <w:r>
-              <w:rPr>
-                <w:rFonts w:ascii="system-ui" w:eastAsia="Times New Roman" w:hAnsi="system-ui" w:cs="system-ui"/>
+                <w:rFonts w:ascii="system-ui" w:eastAsia="Times New Roman" w:hAnsi="system-ui" w:cs="B Lotus"/>
+                <w:color w:val="000000"/>
+                <w:sz w:val="20"/>
+                <w:szCs w:val="20"/>
+              </w:rPr>
+            </w:pPr>
+            <w:r>
+              <w:rPr>
+                <w:rFonts w:ascii="system-ui" w:eastAsia="Times New Roman" w:hAnsi="system-ui" w:cs="B Lotus"/>
                 <w:color w:val="000000"/>
                 <w:sz w:val="20"/>
                 <w:szCs w:val="20"/>
@@ -2218,15 +2218,15 @@
               <w:autoSpaceDN w:val="0"/>
               <w:adjustRightInd w:val="0"/>
               <w:rPr>
-                <w:rFonts w:ascii="system-ui" w:eastAsia="Times New Roman" w:hAnsi="system-ui" w:cs="system-ui"/>
-                <w:color w:val="000000"/>
-                <w:sz w:val="20"/>
-                <w:szCs w:val="20"/>
-              </w:rPr>
-            </w:pPr>
-            <w:r>
-              <w:rPr>
-                <w:rFonts w:ascii="system-ui" w:eastAsia="Times New Roman" w:hAnsi="system-ui" w:cs="system-ui"/>
+                <w:rFonts w:ascii="system-ui" w:eastAsia="Times New Roman" w:hAnsi="system-ui" w:cs="B Lotus"/>
+                <w:color w:val="000000"/>
+                <w:sz w:val="20"/>
+                <w:szCs w:val="20"/>
+              </w:rPr>
+            </w:pPr>
+            <w:r>
+              <w:rPr>
+                <w:rFonts w:ascii="system-ui" w:eastAsia="Times New Roman" w:hAnsi="system-ui" w:cs="B Lotus"/>
                 <w:color w:val="000000"/>
                 <w:sz w:val="20"/>
                 <w:szCs w:val="20"/>
@@ -2246,15 +2246,15 @@
               <w:adjustRightInd w:val="0"/>
               <w:jc w:val="right"/>
               <w:rPr>
-                <w:rFonts w:ascii="system-ui" w:eastAsia="Times New Roman" w:hAnsi="system-ui" w:cs="system-ui"/>
-                <w:color w:val="000000"/>
-                <w:sz w:val="20"/>
-                <w:szCs w:val="20"/>
-              </w:rPr>
-            </w:pPr>
-            <w:r>
-              <w:rPr>
-                <w:rFonts w:ascii="system-ui" w:eastAsia="Times New Roman" w:hAnsi="system-ui" w:cs="system-ui"/>
+                <w:rFonts w:ascii="system-ui" w:eastAsia="Times New Roman" w:hAnsi="system-ui" w:cs="B Lotus"/>
+                <w:color w:val="000000"/>
+                <w:sz w:val="20"/>
+                <w:szCs w:val="20"/>
+              </w:rPr>
+            </w:pPr>
+            <w:r>
+              <w:rPr>
+                <w:rFonts w:ascii="system-ui" w:eastAsia="Times New Roman" w:hAnsi="system-ui" w:cs="B Lotus"/>
                 <w:color w:val="000000"/>
                 <w:sz w:val="20"/>
                 <w:szCs w:val="20"/>
@@ -2274,15 +2274,15 @@
               <w:adjustRightInd w:val="0"/>
               <w:jc w:val="right"/>
               <w:rPr>
-                <w:rFonts w:ascii="system-ui" w:eastAsia="Times New Roman" w:hAnsi="system-ui" w:cs="system-ui"/>
-                <w:color w:val="000000"/>
-                <w:sz w:val="20"/>
-                <w:szCs w:val="20"/>
-              </w:rPr>
-            </w:pPr>
-            <w:r>
-              <w:rPr>
-                <w:rFonts w:ascii="system-ui" w:eastAsia="Times New Roman" w:hAnsi="system-ui" w:cs="system-ui"/>
+                <w:rFonts w:ascii="system-ui" w:eastAsia="Times New Roman" w:hAnsi="system-ui" w:cs="B Lotus"/>
+                <w:color w:val="000000"/>
+                <w:sz w:val="20"/>
+                <w:szCs w:val="20"/>
+              </w:rPr>
+            </w:pPr>
+            <w:r>
+              <w:rPr>
+                <w:rFonts w:ascii="system-ui" w:eastAsia="Times New Roman" w:hAnsi="system-ui" w:cs="B Lotus"/>
                 <w:color w:val="000000"/>
                 <w:sz w:val="20"/>
                 <w:szCs w:val="20"/>
@@ -2307,15 +2307,15 @@
               <w:autoSpaceDN w:val="0"/>
               <w:adjustRightInd w:val="0"/>
               <w:rPr>
-                <w:rFonts w:ascii="system-ui" w:eastAsia="Times New Roman" w:hAnsi="system-ui" w:cs="system-ui"/>
-                <w:color w:val="000000"/>
-                <w:sz w:val="20"/>
-                <w:szCs w:val="20"/>
-              </w:rPr>
-            </w:pPr>
-            <w:r>
-              <w:rPr>
-                <w:rFonts w:ascii="system-ui" w:eastAsia="Times New Roman" w:hAnsi="system-ui" w:cs="system-ui"/>
+                <w:rFonts w:ascii="system-ui" w:eastAsia="Times New Roman" w:hAnsi="system-ui" w:cs="B Lotus"/>
+                <w:color w:val="000000"/>
+                <w:sz w:val="20"/>
+                <w:szCs w:val="20"/>
+              </w:rPr>
+            </w:pPr>
+            <w:r>
+              <w:rPr>
+                <w:rFonts w:ascii="system-ui" w:eastAsia="Times New Roman" w:hAnsi="system-ui" w:cs="B Lotus"/>
                 <w:color w:val="000000"/>
                 <w:sz w:val="20"/>
                 <w:szCs w:val="20"/>
@@ -2335,15 +2335,15 @@
               <w:adjustRightInd w:val="0"/>
               <w:jc w:val="right"/>
               <w:rPr>
-                <w:rFonts w:ascii="system-ui" w:eastAsia="Times New Roman" w:hAnsi="system-ui" w:cs="system-ui"/>
-                <w:color w:val="000000"/>
-                <w:sz w:val="20"/>
-                <w:szCs w:val="20"/>
-              </w:rPr>
-            </w:pPr>
-            <w:r>
-              <w:rPr>
-                <w:rFonts w:ascii="system-ui" w:eastAsia="Times New Roman" w:hAnsi="system-ui" w:cs="system-ui"/>
+                <w:rFonts w:ascii="system-ui" w:eastAsia="Times New Roman" w:hAnsi="system-ui" w:cs="B Lotus"/>
+                <w:color w:val="000000"/>
+                <w:sz w:val="20"/>
+                <w:szCs w:val="20"/>
+              </w:rPr>
+            </w:pPr>
+            <w:r>
+              <w:rPr>
+                <w:rFonts w:ascii="system-ui" w:eastAsia="Times New Roman" w:hAnsi="system-ui" w:cs="B Lotus"/>
                 <w:color w:val="000000"/>
                 <w:sz w:val="20"/>
                 <w:szCs w:val="20"/>
@@ -2363,15 +2363,15 @@
               <w:adjustRightInd w:val="0"/>
               <w:jc w:val="right"/>
               <w:rPr>
-                <w:rFonts w:ascii="system-ui" w:eastAsia="Times New Roman" w:hAnsi="system-ui" w:cs="system-ui"/>
-                <w:color w:val="000000"/>
-                <w:sz w:val="20"/>
-                <w:szCs w:val="20"/>
-              </w:rPr>
-            </w:pPr>
-            <w:r>
-              <w:rPr>
-                <w:rFonts w:ascii="system-ui" w:eastAsia="Times New Roman" w:hAnsi="system-ui" w:cs="system-ui"/>
+                <w:rFonts w:ascii="system-ui" w:eastAsia="Times New Roman" w:hAnsi="system-ui" w:cs="B Lotus"/>
+                <w:color w:val="000000"/>
+                <w:sz w:val="20"/>
+                <w:szCs w:val="20"/>
+              </w:rPr>
+            </w:pPr>
+            <w:r>
+              <w:rPr>
+                <w:rFonts w:ascii="system-ui" w:eastAsia="Times New Roman" w:hAnsi="system-ui" w:cs="B Lotus"/>
                 <w:color w:val="000000"/>
                 <w:sz w:val="20"/>
                 <w:szCs w:val="20"/>
@@ -2396,15 +2396,15 @@
               <w:autoSpaceDN w:val="0"/>
               <w:adjustRightInd w:val="0"/>
               <w:rPr>
-                <w:rFonts w:ascii="system-ui" w:eastAsia="Times New Roman" w:hAnsi="system-ui" w:cs="system-ui"/>
-                <w:color w:val="000000"/>
-                <w:sz w:val="20"/>
-                <w:szCs w:val="20"/>
-              </w:rPr>
-            </w:pPr>
-            <w:r>
-              <w:rPr>
-                <w:rFonts w:ascii="system-ui" w:eastAsia="Times New Roman" w:hAnsi="system-ui" w:cs="system-ui"/>
+                <w:rFonts w:ascii="system-ui" w:eastAsia="Times New Roman" w:hAnsi="system-ui" w:cs="B Lotus"/>
+                <w:color w:val="000000"/>
+                <w:sz w:val="20"/>
+                <w:szCs w:val="20"/>
+              </w:rPr>
+            </w:pPr>
+            <w:r>
+              <w:rPr>
+                <w:rFonts w:ascii="system-ui" w:eastAsia="Times New Roman" w:hAnsi="system-ui" w:cs="B Lotus"/>
                 <w:color w:val="000000"/>
                 <w:sz w:val="20"/>
                 <w:szCs w:val="20"/>
@@ -2424,15 +2424,15 @@
               <w:adjustRightInd w:val="0"/>
               <w:jc w:val="right"/>
               <w:rPr>
-                <w:rFonts w:ascii="system-ui" w:eastAsia="Times New Roman" w:hAnsi="system-ui" w:cs="system-ui"/>
-                <w:color w:val="000000"/>
-                <w:sz w:val="20"/>
-                <w:szCs w:val="20"/>
-              </w:rPr>
-            </w:pPr>
-            <w:r>
-              <w:rPr>
-                <w:rFonts w:ascii="system-ui" w:eastAsia="Times New Roman" w:hAnsi="system-ui" w:cs="system-ui"/>
+                <w:rFonts w:ascii="system-ui" w:eastAsia="Times New Roman" w:hAnsi="system-ui" w:cs="B Lotus"/>
+                <w:color w:val="000000"/>
+                <w:sz w:val="20"/>
+                <w:szCs w:val="20"/>
+              </w:rPr>
+            </w:pPr>
+            <w:r>
+              <w:rPr>
+                <w:rFonts w:ascii="system-ui" w:eastAsia="Times New Roman" w:hAnsi="system-ui" w:cs="B Lotus"/>
                 <w:color w:val="000000"/>
                 <w:sz w:val="20"/>
                 <w:szCs w:val="20"/>
@@ -2452,15 +2452,15 @@
               <w:adjustRightInd w:val="0"/>
               <w:jc w:val="right"/>
               <w:rPr>
-                <w:rFonts w:ascii="system-ui" w:eastAsia="Times New Roman" w:hAnsi="system-ui" w:cs="system-ui"/>
-                <w:color w:val="000000"/>
-                <w:sz w:val="20"/>
-                <w:szCs w:val="20"/>
-              </w:rPr>
-            </w:pPr>
-            <w:r>
-              <w:rPr>
-                <w:rFonts w:ascii="system-ui" w:eastAsia="Times New Roman" w:hAnsi="system-ui" w:cs="system-ui"/>
+                <w:rFonts w:ascii="system-ui" w:eastAsia="Times New Roman" w:hAnsi="system-ui" w:cs="B Lotus"/>
+                <w:color w:val="000000"/>
+                <w:sz w:val="20"/>
+                <w:szCs w:val="20"/>
+              </w:rPr>
+            </w:pPr>
+            <w:r>
+              <w:rPr>
+                <w:rFonts w:ascii="system-ui" w:eastAsia="Times New Roman" w:hAnsi="system-ui" w:cs="B Lotus"/>
                 <w:color w:val="000000"/>
                 <w:sz w:val="20"/>
                 <w:szCs w:val="20"/>
@@ -2485,15 +2485,15 @@
               <w:autoSpaceDN w:val="0"/>
               <w:adjustRightInd w:val="0"/>
               <w:rPr>
-                <w:rFonts w:ascii="system-ui" w:eastAsia="Times New Roman" w:hAnsi="system-ui" w:cs="system-ui"/>
-                <w:color w:val="000000"/>
-                <w:sz w:val="20"/>
-                <w:szCs w:val="20"/>
-              </w:rPr>
-            </w:pPr>
-            <w:r>
-              <w:rPr>
-                <w:rFonts w:ascii="system-ui" w:eastAsia="Times New Roman" w:hAnsi="system-ui" w:cs="system-ui"/>
+                <w:rFonts w:ascii="system-ui" w:eastAsia="Times New Roman" w:hAnsi="system-ui" w:cs="B Lotus"/>
+                <w:color w:val="000000"/>
+                <w:sz w:val="20"/>
+                <w:szCs w:val="20"/>
+              </w:rPr>
+            </w:pPr>
+            <w:r>
+              <w:rPr>
+                <w:rFonts w:ascii="system-ui" w:eastAsia="Times New Roman" w:hAnsi="system-ui" w:cs="B Lotus"/>
                 <w:color w:val="000000"/>
                 <w:sz w:val="20"/>
                 <w:szCs w:val="20"/>
@@ -2513,15 +2513,15 @@
               <w:adjustRightInd w:val="0"/>
               <w:jc w:val="right"/>
               <w:rPr>
-                <w:rFonts w:ascii="system-ui" w:eastAsia="Times New Roman" w:hAnsi="system-ui" w:cs="system-ui"/>
-                <w:color w:val="000000"/>
-                <w:sz w:val="20"/>
-                <w:szCs w:val="20"/>
-              </w:rPr>
-            </w:pPr>
-            <w:r>
-              <w:rPr>
-                <w:rFonts w:ascii="system-ui" w:eastAsia="Times New Roman" w:hAnsi="system-ui" w:cs="system-ui"/>
+                <w:rFonts w:ascii="system-ui" w:eastAsia="Times New Roman" w:hAnsi="system-ui" w:cs="B Lotus"/>
+                <w:color w:val="000000"/>
+                <w:sz w:val="20"/>
+                <w:szCs w:val="20"/>
+              </w:rPr>
+            </w:pPr>
+            <w:r>
+              <w:rPr>
+                <w:rFonts w:ascii="system-ui" w:eastAsia="Times New Roman" w:hAnsi="system-ui" w:cs="B Lotus"/>
                 <w:color w:val="000000"/>
                 <w:sz w:val="20"/>
                 <w:szCs w:val="20"/>
@@ -2541,15 +2541,15 @@
               <w:adjustRightInd w:val="0"/>
               <w:jc w:val="right"/>
               <w:rPr>
-                <w:rFonts w:ascii="system-ui" w:eastAsia="Times New Roman" w:hAnsi="system-ui" w:cs="system-ui"/>
-                <w:color w:val="000000"/>
-                <w:sz w:val="20"/>
-                <w:szCs w:val="20"/>
-              </w:rPr>
-            </w:pPr>
-            <w:r>
-              <w:rPr>
-                <w:rFonts w:ascii="system-ui" w:eastAsia="Times New Roman" w:hAnsi="system-ui" w:cs="system-ui"/>
+                <w:rFonts w:ascii="system-ui" w:eastAsia="Times New Roman" w:hAnsi="system-ui" w:cs="B Lotus"/>
+                <w:color w:val="000000"/>
+                <w:sz w:val="20"/>
+                <w:szCs w:val="20"/>
+              </w:rPr>
+            </w:pPr>
+            <w:r>
+              <w:rPr>
+                <w:rFonts w:ascii="system-ui" w:eastAsia="Times New Roman" w:hAnsi="system-ui" w:cs="B Lotus"/>
                 <w:color w:val="000000"/>
                 <w:sz w:val="20"/>
                 <w:szCs w:val="20"/>
@@ -2574,15 +2574,15 @@
               <w:autoSpaceDN w:val="0"/>
               <w:adjustRightInd w:val="0"/>
               <w:rPr>
-                <w:rFonts w:ascii="system-ui" w:eastAsia="Times New Roman" w:hAnsi="system-ui" w:cs="system-ui"/>
-                <w:color w:val="000000"/>
-                <w:sz w:val="20"/>
-                <w:szCs w:val="20"/>
-              </w:rPr>
-            </w:pPr>
-            <w:r>
-              <w:rPr>
-                <w:rFonts w:ascii="system-ui" w:eastAsia="Times New Roman" w:hAnsi="system-ui" w:cs="system-ui"/>
+                <w:rFonts w:ascii="system-ui" w:eastAsia="Times New Roman" w:hAnsi="system-ui" w:cs="B Lotus"/>
+                <w:color w:val="000000"/>
+                <w:sz w:val="20"/>
+                <w:szCs w:val="20"/>
+              </w:rPr>
+            </w:pPr>
+            <w:r>
+              <w:rPr>
+                <w:rFonts w:ascii="system-ui" w:eastAsia="Times New Roman" w:hAnsi="system-ui" w:cs="B Lotus"/>
                 <w:color w:val="000000"/>
                 <w:sz w:val="20"/>
                 <w:szCs w:val="20"/>
@@ -2602,15 +2602,15 @@
               <w:adjustRightInd w:val="0"/>
               <w:jc w:val="right"/>
               <w:rPr>
-                <w:rFonts w:ascii="system-ui" w:eastAsia="Times New Roman" w:hAnsi="system-ui" w:cs="system-ui"/>
-                <w:color w:val="000000"/>
-                <w:sz w:val="20"/>
-                <w:szCs w:val="20"/>
-              </w:rPr>
-            </w:pPr>
-            <w:r>
-              <w:rPr>
-                <w:rFonts w:ascii="system-ui" w:eastAsia="Times New Roman" w:hAnsi="system-ui" w:cs="system-ui"/>
+                <w:rFonts w:ascii="system-ui" w:eastAsia="Times New Roman" w:hAnsi="system-ui" w:cs="B Lotus"/>
+                <w:color w:val="000000"/>
+                <w:sz w:val="20"/>
+                <w:szCs w:val="20"/>
+              </w:rPr>
+            </w:pPr>
+            <w:r>
+              <w:rPr>
+                <w:rFonts w:ascii="system-ui" w:eastAsia="Times New Roman" w:hAnsi="system-ui" w:cs="B Lotus"/>
                 <w:color w:val="000000"/>
                 <w:sz w:val="20"/>
                 <w:szCs w:val="20"/>
@@ -2630,15 +2630,15 @@
               <w:adjustRightInd w:val="0"/>
               <w:jc w:val="right"/>
               <w:rPr>
-                <w:rFonts w:ascii="system-ui" w:eastAsia="Times New Roman" w:hAnsi="system-ui" w:cs="system-ui"/>
-                <w:color w:val="000000"/>
-                <w:sz w:val="20"/>
-                <w:szCs w:val="20"/>
-              </w:rPr>
-            </w:pPr>
-            <w:r>
-              <w:rPr>
-                <w:rFonts w:ascii="system-ui" w:eastAsia="Times New Roman" w:hAnsi="system-ui" w:cs="system-ui"/>
+                <w:rFonts w:ascii="system-ui" w:eastAsia="Times New Roman" w:hAnsi="system-ui" w:cs="B Lotus"/>
+                <w:color w:val="000000"/>
+                <w:sz w:val="20"/>
+                <w:szCs w:val="20"/>
+              </w:rPr>
+            </w:pPr>
+            <w:r>
+              <w:rPr>
+                <w:rFonts w:ascii="system-ui" w:eastAsia="Times New Roman" w:hAnsi="system-ui" w:cs="B Lotus"/>
                 <w:color w:val="000000"/>
                 <w:sz w:val="20"/>
                 <w:szCs w:val="20"/>
@@ -2759,7 +2759,7 @@
       </w:pPr>
       <w:r>
         <w:rPr>
-          <w:rFonts w:ascii="Times New Roman" w:hAnsi="Times New Roman" w:cs="Times New Roman"/>
+          <w:rFonts w:ascii="Times New Roman" w:hAnsi="Times New Roman" w:cs="B Lotus"/>
           <w:noProof/>
           <w:sz w:val="20"/>
           <w:szCs w:val="20"/>
@@ -2822,7 +2822,7 @@
         <w:spacing w:after="0" w:line="240" w:lineRule="auto"/>
         <w:jc w:val="center"/>
         <w:rPr>
-          <w:rFonts w:ascii="Times New Roman" w:hAnsi="Times New Roman" w:cs="Times New Roman"/>
+          <w:rFonts w:ascii="Times New Roman" w:hAnsi="Times New Roman" w:cs="B Lotus"/>
           <w:sz w:val="20"/>
           <w:szCs w:val="20"/>
         </w:rPr>
@@ -2854,14 +2854,14 @@
         <w:spacing w:after="0" w:line="240" w:lineRule="auto"/>
         <w:jc w:val="center"/>
         <w:rPr>
-          <w:rFonts w:ascii="Times New Roman" w:hAnsi="Times New Roman" w:cs="Times New Roman"/>
+          <w:rFonts w:ascii="Times New Roman" w:hAnsi="Times New Roman" w:cs="B Lotus"/>
           <w:sz w:val="20"/>
           <w:szCs w:val="20"/>
         </w:rPr>
       </w:pPr>
       <w:r>
         <w:rPr>
-          <w:rFonts w:ascii="Times New Roman" w:hAnsi="Times New Roman" w:cs="Times New Roman"/>
+          <w:rFonts w:ascii="Times New Roman" w:hAnsi="Times New Roman" w:cs="B Lotus"/>
           <w:noProof/>
           <w:sz w:val="20"/>
           <w:szCs w:val="20"/>
@@ -3043,7 +3043,7 @@
       </w:pPr>
       <w:r>
         <w:rPr>
-          <w:rFonts w:ascii="Times New Roman" w:hAnsi="Times New Roman" w:cs="Times New Roman"/>
+          <w:rFonts w:ascii="Times New Roman" w:hAnsi="Times New Roman" w:cs="B Lotus"/>
           <w:noProof/>
           <w:sz w:val="20"/>
           <w:szCs w:val="20"/>
@@ -3309,6 +3309,1109 @@
         <w:bidi/>
         <w:rPr>
           <w:rFonts w:ascii="Times New Roman" w:hAnsi="Times New Roman" w:cs="B Lotus"/>
+          <w:sz w:val="20"/>
+          <w:szCs w:val="20"/>
+          <w:rtl/>
+          <w:lang w:bidi="fa-IR"/>
+        </w:rPr>
+      </w:pPr>
+      <w:r>
+        <w:rPr>
+          <w:rFonts w:ascii="Times New Roman" w:hAnsi="Times New Roman" w:cs="B Lotus" w:hint="cs"/>
+          <w:sz w:val="20"/>
+          <w:szCs w:val="20"/>
+          <w:rtl/>
+          <w:lang w:bidi="fa-IR"/>
+        </w:rPr>
+        <w:t>برای بررسی ابتدا نمودارهای کنترلی را رسم می‌کنیم.</w:t>
+      </w:r>
+    </w:p>
+    <w:p>
+      <w:pPr>
+        <w:bidi/>
+        <w:jc w:val="center"/>
+        <w:rPr>
+          <w:rFonts w:ascii="Times New Roman" w:hAnsi="Times New Roman" w:cs="B Lotus"/>
+          <w:sz w:val="20"/>
+          <w:szCs w:val="20"/>
+          <w:rtl/>
+          <w:lang w:bidi="fa-IR"/>
+        </w:rPr>
+      </w:pPr>
+      <w:r>
+        <w:rPr>
+          <w:rFonts w:ascii="Times New Roman" w:hAnsi="Times New Roman" w:cs="B Lotus"/>
+          <w:noProof/>
+          <w:sz w:val="20"/>
+          <w:szCs w:val="20"/>
+        </w:rPr>
+        <w:drawing>
+          <wp:inline distT="0" distB="0" distL="0" distR="0" wp14:anchorId="16C2F466" wp14:editId="50269EA8">
+            <wp:extent cx="4772660" cy="3179445"/>
+            <wp:effectExtent l="0" t="0" r="8890" b="1905"/>
+            <wp:docPr id="4" name="Picture 4" descr="Xbar-R Chart of 1, ..., 5"/>
+            <wp:cNvGraphicFramePr>
+              <a:graphicFrameLocks xmlns:a="http://schemas.openxmlformats.org/drawingml/2006/main" noChangeAspect="1"/>
+            </wp:cNvGraphicFramePr>
+            <a:graphic xmlns:a="http://schemas.openxmlformats.org/drawingml/2006/main">
+              <a:graphicData uri="http://schemas.openxmlformats.org/drawingml/2006/picture">
+                <pic:pic xmlns:pic="http://schemas.openxmlformats.org/drawingml/2006/picture">
+                  <pic:nvPicPr>
+                    <pic:cNvPr id="0" name="Picture 7" descr="Xbar-R Chart of 1, ..., 5"/>
+                    <pic:cNvPicPr>
+                      <a:picLocks noChangeAspect="1" noChangeArrowheads="1"/>
+                    </pic:cNvPicPr>
+                  </pic:nvPicPr>
+                  <pic:blipFill>
+                    <a:blip r:embed="rId7">
+                      <a:extLst>
+                        <a:ext uri="{28A0092B-C50C-407E-A947-70E740481C1C}">
+                          <a14:useLocalDpi xmlns:a14="http://schemas.microsoft.com/office/drawing/2010/main" val="0"/>
+                        </a:ext>
+                      </a:extLst>
+                    </a:blip>
+                    <a:srcRect/>
+                    <a:stretch>
+                      <a:fillRect/>
+                    </a:stretch>
+                  </pic:blipFill>
+                  <pic:spPr bwMode="auto">
+                    <a:xfrm>
+                      <a:off x="0" y="0"/>
+                      <a:ext cx="4772660" cy="3179445"/>
+                    </a:xfrm>
+                    <a:prstGeom prst="rect">
+                      <a:avLst/>
+                    </a:prstGeom>
+                    <a:noFill/>
+                    <a:ln>
+                      <a:noFill/>
+                    </a:ln>
+                  </pic:spPr>
+                </pic:pic>
+              </a:graphicData>
+            </a:graphic>
+          </wp:inline>
+        </w:drawing>
+      </w:r>
+    </w:p>
+    <w:p>
+      <w:pPr>
+        <w:autoSpaceDE w:val="0"/>
+        <w:autoSpaceDN w:val="0"/>
+        <w:adjustRightInd w:val="0"/>
+        <w:spacing w:after="0" w:line="240" w:lineRule="auto"/>
+        <w:jc w:val="center"/>
+        <w:rPr>
+          <w:rFonts w:ascii="Times New Roman" w:hAnsi="Times New Roman" w:cs="B Lotus"/>
+          <w:sz w:val="20"/>
+          <w:szCs w:val="20"/>
+        </w:rPr>
+      </w:pPr>
+    </w:p>
+    <w:p>
+      <w:pPr>
+        <w:bidi/>
+        <w:rPr>
+          <w:rFonts w:ascii="Times New Roman" w:hAnsi="Times New Roman" w:cs="B Lotus"/>
+          <w:sz w:val="20"/>
+          <w:szCs w:val="20"/>
+          <w:rtl/>
+          <w:lang w:bidi="fa-IR"/>
+        </w:rPr>
+      </w:pPr>
+      <w:r>
+        <w:rPr>
+          <w:rFonts w:ascii="Times New Roman" w:hAnsi="Times New Roman" w:cs="B Lotus" w:hint="cs"/>
+          <w:sz w:val="20"/>
+          <w:szCs w:val="20"/>
+          <w:rtl/>
+          <w:lang w:bidi="fa-IR"/>
+        </w:rPr>
+        <w:t>مشاهده می‌شود که همۀ نقاط داخل حدود قرار نمی‌گیرند. بنابراین دادۀ شمارۀ 16 را حذف کرده و دوباره نمودار را می‌کشیم. در نظر گرفته‌شود این داده با این فرض حذف می‌شود که در فرایند بررسی شده و علت خارج از کنترل بودن آن رفع شده‌باشد.</w:t>
+      </w:r>
+    </w:p>
+    <w:p>
+      <w:pPr>
+        <w:bidi/>
+        <w:jc w:val="center"/>
+        <w:rPr>
+          <w:rFonts w:ascii="Times New Roman" w:hAnsi="Times New Roman" w:cs="B Lotus"/>
+          <w:sz w:val="20"/>
+          <w:szCs w:val="20"/>
+          <w:rtl/>
+          <w:lang w:bidi="fa-IR"/>
+        </w:rPr>
+      </w:pPr>
+      <w:r>
+        <w:rPr>
+          <w:rFonts w:ascii="Times New Roman" w:hAnsi="Times New Roman" w:cs="B Lotus"/>
+          <w:noProof/>
+          <w:sz w:val="20"/>
+          <w:szCs w:val="20"/>
+        </w:rPr>
+        <w:drawing>
+          <wp:inline distT="0" distB="0" distL="0" distR="0" wp14:anchorId="73D9E51F" wp14:editId="0937BFD7">
+            <wp:extent cx="4772660" cy="3179445"/>
+            <wp:effectExtent l="0" t="0" r="8890" b="1905"/>
+            <wp:docPr id="5" name="Picture 5" descr="Xbar-R Chart of 1_1, ..., 5_1"/>
+            <wp:cNvGraphicFramePr>
+              <a:graphicFrameLocks xmlns:a="http://schemas.openxmlformats.org/drawingml/2006/main" noChangeAspect="1"/>
+            </wp:cNvGraphicFramePr>
+            <a:graphic xmlns:a="http://schemas.openxmlformats.org/drawingml/2006/main">
+              <a:graphicData uri="http://schemas.openxmlformats.org/drawingml/2006/picture">
+                <pic:pic xmlns:pic="http://schemas.openxmlformats.org/drawingml/2006/picture">
+                  <pic:nvPicPr>
+                    <pic:cNvPr id="0" name="Picture 9" descr="Xbar-R Chart of 1_1, ..., 5_1"/>
+                    <pic:cNvPicPr>
+                      <a:picLocks noChangeAspect="1" noChangeArrowheads="1"/>
+                    </pic:cNvPicPr>
+                  </pic:nvPicPr>
+                  <pic:blipFill>
+                    <a:blip r:embed="rId8">
+                      <a:extLst>
+                        <a:ext uri="{28A0092B-C50C-407E-A947-70E740481C1C}">
+                          <a14:useLocalDpi xmlns:a14="http://schemas.microsoft.com/office/drawing/2010/main" val="0"/>
+                        </a:ext>
+                      </a:extLst>
+                    </a:blip>
+                    <a:srcRect/>
+                    <a:stretch>
+                      <a:fillRect/>
+                    </a:stretch>
+                  </pic:blipFill>
+                  <pic:spPr bwMode="auto">
+                    <a:xfrm>
+                      <a:off x="0" y="0"/>
+                      <a:ext cx="4772660" cy="3179445"/>
+                    </a:xfrm>
+                    <a:prstGeom prst="rect">
+                      <a:avLst/>
+                    </a:prstGeom>
+                    <a:noFill/>
+                    <a:ln>
+                      <a:noFill/>
+                    </a:ln>
+                  </pic:spPr>
+                </pic:pic>
+              </a:graphicData>
+            </a:graphic>
+          </wp:inline>
+        </w:drawing>
+      </w:r>
+    </w:p>
+    <w:p>
+      <w:pPr>
+        <w:autoSpaceDE w:val="0"/>
+        <w:autoSpaceDN w:val="0"/>
+        <w:bidi/>
+        <w:adjustRightInd w:val="0"/>
+        <w:spacing w:after="0" w:line="240" w:lineRule="auto"/>
+        <w:rPr>
+          <w:rFonts w:ascii="Times New Roman" w:hAnsi="Times New Roman" w:cs="B Lotus"/>
+          <w:sz w:val="20"/>
+          <w:szCs w:val="20"/>
+          <w:rtl/>
+        </w:rPr>
+      </w:pPr>
+      <w:r>
+        <w:rPr>
+          <w:rFonts w:ascii="Times New Roman" w:hAnsi="Times New Roman" w:cs="B Lotus" w:hint="cs"/>
+          <w:sz w:val="20"/>
+          <w:szCs w:val="20"/>
+          <w:rtl/>
+        </w:rPr>
+        <w:t xml:space="preserve">مشاهده می‌شود که در این شرایط </w:t>
+      </w:r>
+      <w:r>
+        <w:rPr>
+          <w:rFonts w:ascii="Times New Roman" w:hAnsi="Times New Roman" w:cs="B Lotus" w:hint="cs"/>
+          <w:sz w:val="20"/>
+          <w:szCs w:val="20"/>
+          <w:rtl/>
+        </w:rPr>
+        <w:t>تمام داده‌ها داخل حدود کنترلی قرار می‌گیرند و می‌توان این حدود را برای کنترل فرایند پذیرفت.</w:t>
+      </w:r>
+    </w:p>
+    <w:p>
+      <w:pPr>
+        <w:autoSpaceDE w:val="0"/>
+        <w:autoSpaceDN w:val="0"/>
+        <w:bidi/>
+        <w:adjustRightInd w:val="0"/>
+        <w:spacing w:after="0" w:line="240" w:lineRule="auto"/>
+        <w:rPr>
+          <w:rFonts w:ascii="Times New Roman" w:hAnsi="Times New Roman" w:cs="B Lotus"/>
+          <w:sz w:val="24"/>
+          <w:szCs w:val="24"/>
+          <w:rtl/>
+        </w:rPr>
+      </w:pPr>
+      <w:r>
+        <w:rPr>
+          <w:rFonts w:ascii="Times New Roman" w:hAnsi="Times New Roman" w:cs="B Lotus" w:hint="cs"/>
+          <w:sz w:val="24"/>
+          <w:szCs w:val="24"/>
+          <w:rtl/>
+        </w:rPr>
+        <w:lastRenderedPageBreak/>
+        <w:t>بخش پنج</w:t>
+      </w:r>
+    </w:p>
+    <w:p>
+      <w:pPr>
+        <w:autoSpaceDE w:val="0"/>
+        <w:autoSpaceDN w:val="0"/>
+        <w:bidi/>
+        <w:adjustRightInd w:val="0"/>
+        <w:spacing w:after="0" w:line="240" w:lineRule="auto"/>
+        <w:rPr>
+          <w:rFonts w:ascii="Times New Roman" w:hAnsi="Times New Roman" w:cs="B Lotus"/>
+          <w:sz w:val="24"/>
+          <w:szCs w:val="24"/>
+          <w:rtl/>
+        </w:rPr>
+      </w:pPr>
+      <w:r>
+        <w:rPr>
+          <w:rFonts w:ascii="Times New Roman" w:hAnsi="Times New Roman" w:cs="B Lotus" w:hint="cs"/>
+          <w:sz w:val="24"/>
+          <w:szCs w:val="24"/>
+          <w:rtl/>
+        </w:rPr>
+        <w:t>در صورتی که قرانین حساس‌سازی را مطابق پیشفرض نرم‌افزار اعمال کنیم، هیچ تغییری روی نمودار قسمت قبل اتفاق نیفتاده و فرایند باز هم تحت کنترل خواهد بود.</w:t>
+      </w:r>
+    </w:p>
+    <w:p>
+      <w:pPr>
+        <w:autoSpaceDE w:val="0"/>
+        <w:autoSpaceDN w:val="0"/>
+        <w:bidi/>
+        <w:adjustRightInd w:val="0"/>
+        <w:spacing w:after="0" w:line="240" w:lineRule="auto"/>
+        <w:rPr>
+          <w:rFonts w:ascii="Times New Roman" w:hAnsi="Times New Roman" w:cs="B Lotus"/>
+          <w:sz w:val="24"/>
+          <w:szCs w:val="24"/>
+          <w:rtl/>
+        </w:rPr>
+      </w:pPr>
+    </w:p>
+    <w:p>
+      <w:pPr>
+        <w:autoSpaceDE w:val="0"/>
+        <w:autoSpaceDN w:val="0"/>
+        <w:bidi/>
+        <w:adjustRightInd w:val="0"/>
+        <w:spacing w:after="0" w:line="240" w:lineRule="auto"/>
+        <w:rPr>
+          <w:rFonts w:ascii="Times New Roman" w:hAnsi="Times New Roman" w:cs="B Lotus"/>
+          <w:sz w:val="24"/>
+          <w:szCs w:val="24"/>
+          <w:rtl/>
+          <w:lang w:bidi="fa-IR"/>
+        </w:rPr>
+      </w:pPr>
+      <w:r>
+        <w:rPr>
+          <w:rFonts w:ascii="Times New Roman" w:hAnsi="Times New Roman" w:cs="B Lotus" w:hint="cs"/>
+          <w:sz w:val="24"/>
+          <w:szCs w:val="24"/>
+          <w:rtl/>
+          <w:lang w:bidi="fa-IR"/>
+        </w:rPr>
+        <w:t>بخش شش</w:t>
+      </w:r>
+    </w:p>
+    <w:p>
+      <w:pPr>
+        <w:autoSpaceDE w:val="0"/>
+        <w:autoSpaceDN w:val="0"/>
+        <w:bidi/>
+        <w:adjustRightInd w:val="0"/>
+        <w:spacing w:after="0" w:line="240" w:lineRule="auto"/>
+        <w:rPr>
+          <w:rFonts w:ascii="Times New Roman" w:hAnsi="Times New Roman" w:cs="B Lotus"/>
+          <w:sz w:val="24"/>
+          <w:szCs w:val="24"/>
+          <w:rtl/>
+          <w:lang w:bidi="fa-IR"/>
+        </w:rPr>
+      </w:pPr>
+      <w:r>
+        <w:rPr>
+          <w:rFonts w:ascii="Times New Roman" w:hAnsi="Times New Roman" w:cs="B Lotus" w:hint="cs"/>
+          <w:sz w:val="24"/>
+          <w:szCs w:val="24"/>
+          <w:rtl/>
+          <w:lang w:bidi="fa-IR"/>
+        </w:rPr>
+        <w:t xml:space="preserve">برای بررسی این موضوع منحنی </w:t>
+      </w:r>
+      <w:r>
+        <w:rPr>
+          <w:rFonts w:ascii="Times New Roman" w:hAnsi="Times New Roman" w:cs="B Lotus"/>
+          <w:sz w:val="24"/>
+          <w:szCs w:val="24"/>
+          <w:lang w:bidi="fa-IR"/>
+        </w:rPr>
+        <w:t>OC</w:t>
+      </w:r>
+      <w:r>
+        <w:rPr>
+          <w:rFonts w:ascii="Times New Roman" w:hAnsi="Times New Roman" w:cs="B Lotus" w:hint="cs"/>
+          <w:sz w:val="24"/>
+          <w:szCs w:val="24"/>
+          <w:rtl/>
+          <w:lang w:bidi="fa-IR"/>
+        </w:rPr>
+        <w:t xml:space="preserve"> را رسم می‌کنیم. با توجه به اینکه تعداد نمونه‌ها زیاد است، می‌توان از نمودار </w:t>
+      </w:r>
+      <w:r>
+        <w:rPr>
+          <w:rFonts w:ascii="Times New Roman" w:hAnsi="Times New Roman" w:cs="B Lotus"/>
+          <w:sz w:val="24"/>
+          <w:szCs w:val="24"/>
+          <w:lang w:bidi="fa-IR"/>
+        </w:rPr>
+        <w:t>OC</w:t>
+      </w:r>
+      <w:r>
+        <w:rPr>
+          <w:rFonts w:ascii="Times New Roman" w:hAnsi="Times New Roman" w:cs="B Lotus" w:hint="cs"/>
+          <w:sz w:val="24"/>
+          <w:szCs w:val="24"/>
+          <w:rtl/>
+          <w:lang w:bidi="fa-IR"/>
+        </w:rPr>
+        <w:t xml:space="preserve"> توزیع نرمال استاندارد نیز استفاده کرد. انحراف معیار برای این نمودار را برابر با 1.314 در نظر می‌گیریم که در قسمت یک به دست آمد.</w:t>
+      </w:r>
+    </w:p>
+    <w:p>
+      <w:pPr>
+        <w:autoSpaceDE w:val="0"/>
+        <w:autoSpaceDN w:val="0"/>
+        <w:bidi/>
+        <w:adjustRightInd w:val="0"/>
+        <w:spacing w:after="0" w:line="240" w:lineRule="auto"/>
+        <w:rPr>
+          <w:rFonts w:ascii="Times New Roman" w:hAnsi="Times New Roman" w:cs="B Lotus"/>
+          <w:sz w:val="20"/>
+          <w:szCs w:val="20"/>
+          <w:rtl/>
+          <w:lang w:bidi="fa-IR"/>
+        </w:rPr>
+      </w:pPr>
+    </w:p>
+    <w:tbl>
+      <w:tblPr>
+        <w:tblW w:w="0" w:type="auto"/>
+        <w:jc w:val="center"/>
+        <w:tblCellMar>
+          <w:left w:w="60" w:type="dxa"/>
+          <w:right w:w="60" w:type="dxa"/>
+        </w:tblCellMar>
+        <w:tblLook w:val="0000" w:firstRow="0" w:lastRow="0" w:firstColumn="0" w:lastColumn="0" w:noHBand="0" w:noVBand="0"/>
+      </w:tblPr>
+      <w:tblGrid>
+        <w:gridCol w:w="1259"/>
+        <w:gridCol w:w="1221"/>
+        <w:gridCol w:w="786"/>
+      </w:tblGrid>
+      <w:tr>
+        <w:tblPrEx>
+          <w:tblCellMar>
+            <w:top w:w="0" w:type="dxa"/>
+            <w:bottom w:w="0" w:type="dxa"/>
+          </w:tblCellMar>
+        </w:tblPrEx>
+        <w:trPr>
+          <w:trHeight w:val="594"/>
+          <w:jc w:val="center"/>
+        </w:trPr>
+        <w:tc>
+          <w:tcPr>
+            <w:tcW w:w="1259" w:type="dxa"/>
+            <w:tcBorders>
+              <w:top w:val="none" w:sz="0" w:space="0" w:color="000000"/>
+              <w:left w:val="none" w:sz="0" w:space="0" w:color="000000"/>
+              <w:bottom w:val="single" w:sz="4" w:space="0" w:color="383838"/>
+              <w:right w:val="none" w:sz="0" w:space="0" w:color="000000"/>
+            </w:tcBorders>
+            <w:tcMar>
+              <w:top w:w="12" w:type="dxa"/>
+              <w:left w:w="24" w:type="dxa"/>
+              <w:right w:w="24" w:type="dxa"/>
+            </w:tcMar>
+            <w:vAlign w:val="bottom"/>
+          </w:tcPr>
+          <w:p>
+            <w:pPr>
+              <w:autoSpaceDE w:val="0"/>
+              <w:autoSpaceDN w:val="0"/>
+              <w:adjustRightInd w:val="0"/>
+              <w:spacing w:after="0" w:line="240" w:lineRule="auto"/>
+              <w:rPr>
+                <w:rFonts w:ascii="Segoe UI" w:eastAsia="Times New Roman" w:hAnsi="Segoe UI" w:cs="B Lotus"/>
+                <w:b/>
+                <w:bCs/>
+                <w:color w:val="056EB2"/>
+                <w:sz w:val="20"/>
+                <w:szCs w:val="20"/>
+              </w:rPr>
+            </w:pPr>
+            <w:r>
+              <w:rPr>
+                <w:rFonts w:ascii="Segoe UI" w:eastAsia="Times New Roman" w:hAnsi="Segoe UI" w:cs="B Lotus"/>
+                <w:b/>
+                <w:bCs/>
+                <w:color w:val="056EB2"/>
+                <w:sz w:val="20"/>
+                <w:szCs w:val="20"/>
+              </w:rPr>
+              <w:t>Results</w:t>
+            </w:r>
+          </w:p>
+          <w:p>
+            <w:pPr>
+              <w:autoSpaceDE w:val="0"/>
+              <w:autoSpaceDN w:val="0"/>
+              <w:adjustRightInd w:val="0"/>
+              <w:spacing w:after="0" w:line="240" w:lineRule="auto"/>
+              <w:jc w:val="right"/>
+              <w:rPr>
+                <w:rFonts w:ascii="Segoe UI" w:eastAsia="Times New Roman" w:hAnsi="Segoe UI" w:cs="B Lotus"/>
+                <w:b/>
+                <w:bCs/>
+                <w:color w:val="000000"/>
+                <w:sz w:val="20"/>
+                <w:szCs w:val="20"/>
+              </w:rPr>
+            </w:pPr>
+            <w:r>
+              <w:rPr>
+                <w:rFonts w:ascii="Segoe UI" w:eastAsia="Times New Roman" w:hAnsi="Segoe UI" w:cs="B Lotus"/>
+                <w:b/>
+                <w:bCs/>
+                <w:color w:val="000000"/>
+                <w:sz w:val="20"/>
+                <w:szCs w:val="20"/>
+              </w:rPr>
+              <w:t>Difference</w:t>
+            </w:r>
+          </w:p>
+        </w:tc>
+        <w:tc>
+          <w:tcPr>
+            <w:tcW w:w="1221" w:type="dxa"/>
+            <w:tcBorders>
+              <w:top w:val="none" w:sz="0" w:space="0" w:color="000000"/>
+              <w:left w:val="none" w:sz="0" w:space="0" w:color="000000"/>
+              <w:bottom w:val="single" w:sz="4" w:space="0" w:color="383838"/>
+              <w:right w:val="none" w:sz="0" w:space="0" w:color="000000"/>
+            </w:tcBorders>
+            <w:tcMar>
+              <w:top w:w="12" w:type="dxa"/>
+              <w:left w:w="24" w:type="dxa"/>
+              <w:right w:w="24" w:type="dxa"/>
+            </w:tcMar>
+            <w:vAlign w:val="bottom"/>
+          </w:tcPr>
+          <w:p>
+            <w:pPr>
+              <w:autoSpaceDE w:val="0"/>
+              <w:autoSpaceDN w:val="0"/>
+              <w:adjustRightInd w:val="0"/>
+              <w:spacing w:after="0" w:line="240" w:lineRule="auto"/>
+              <w:jc w:val="right"/>
+              <w:rPr>
+                <w:rFonts w:ascii="Segoe UI" w:eastAsia="Times New Roman" w:hAnsi="Segoe UI" w:cs="B Lotus"/>
+                <w:b/>
+                <w:bCs/>
+                <w:color w:val="000000"/>
+                <w:sz w:val="20"/>
+                <w:szCs w:val="20"/>
+              </w:rPr>
+            </w:pPr>
+            <w:r>
+              <w:rPr>
+                <w:rFonts w:ascii="Segoe UI" w:eastAsia="Times New Roman" w:hAnsi="Segoe UI" w:cs="B Lotus"/>
+                <w:b/>
+                <w:bCs/>
+                <w:color w:val="000000"/>
+                <w:sz w:val="20"/>
+                <w:szCs w:val="20"/>
+              </w:rPr>
+              <w:t>Sample Size</w:t>
+            </w:r>
+          </w:p>
+        </w:tc>
+        <w:tc>
+          <w:tcPr>
+            <w:tcW w:w="786" w:type="dxa"/>
+            <w:tcBorders>
+              <w:top w:val="none" w:sz="0" w:space="0" w:color="000000"/>
+              <w:left w:val="none" w:sz="0" w:space="0" w:color="000000"/>
+              <w:bottom w:val="single" w:sz="4" w:space="0" w:color="383838"/>
+              <w:right w:val="none" w:sz="0" w:space="0" w:color="000000"/>
+            </w:tcBorders>
+            <w:tcMar>
+              <w:top w:w="12" w:type="dxa"/>
+              <w:left w:w="24" w:type="dxa"/>
+              <w:right w:w="24" w:type="dxa"/>
+            </w:tcMar>
+            <w:vAlign w:val="bottom"/>
+          </w:tcPr>
+          <w:p>
+            <w:pPr>
+              <w:autoSpaceDE w:val="0"/>
+              <w:autoSpaceDN w:val="0"/>
+              <w:adjustRightInd w:val="0"/>
+              <w:spacing w:after="0" w:line="240" w:lineRule="auto"/>
+              <w:jc w:val="center"/>
+              <w:rPr>
+                <w:rFonts w:ascii="Segoe UI" w:eastAsia="Times New Roman" w:hAnsi="Segoe UI" w:cs="B Lotus"/>
+                <w:b/>
+                <w:bCs/>
+                <w:color w:val="000000"/>
+                <w:sz w:val="20"/>
+                <w:szCs w:val="20"/>
+              </w:rPr>
+            </w:pPr>
+            <w:r>
+              <w:rPr>
+                <w:rFonts w:ascii="Segoe UI" w:eastAsia="Times New Roman" w:hAnsi="Segoe UI" w:cs="B Lotus"/>
+                <w:b/>
+                <w:bCs/>
+                <w:color w:val="000000"/>
+                <w:sz w:val="20"/>
+                <w:szCs w:val="20"/>
+              </w:rPr>
+              <w:t>Power</w:t>
+            </w:r>
+          </w:p>
+        </w:tc>
+      </w:tr>
+      <w:tr>
+        <w:tblPrEx>
+          <w:tblCellMar>
+            <w:top w:w="0" w:type="dxa"/>
+            <w:bottom w:w="0" w:type="dxa"/>
+          </w:tblCellMar>
+        </w:tblPrEx>
+        <w:trPr>
+          <w:trHeight w:val="254"/>
+          <w:jc w:val="center"/>
+        </w:trPr>
+        <w:tc>
+          <w:tcPr>
+            <w:tcW w:w="1259" w:type="dxa"/>
+            <w:tcBorders>
+              <w:top w:val="nil"/>
+              <w:left w:val="nil"/>
+              <w:bottom w:val="nil"/>
+              <w:right w:val="nil"/>
+            </w:tcBorders>
+            <w:tcMar>
+              <w:top w:w="12" w:type="dxa"/>
+              <w:left w:w="24" w:type="dxa"/>
+              <w:right w:w="24" w:type="dxa"/>
+            </w:tcMar>
+          </w:tcPr>
+          <w:p>
+            <w:pPr>
+              <w:autoSpaceDE w:val="0"/>
+              <w:autoSpaceDN w:val="0"/>
+              <w:adjustRightInd w:val="0"/>
+              <w:spacing w:after="0" w:line="240" w:lineRule="auto"/>
+              <w:jc w:val="right"/>
+              <w:rPr>
+                <w:rFonts w:ascii="system-ui" w:eastAsia="Times New Roman" w:hAnsi="system-ui" w:cs="B Lotus"/>
+                <w:color w:val="000000"/>
+                <w:sz w:val="20"/>
+                <w:szCs w:val="20"/>
+              </w:rPr>
+            </w:pPr>
+            <w:r>
+              <w:rPr>
+                <w:rFonts w:ascii="system-ui" w:eastAsia="Times New Roman" w:hAnsi="system-ui" w:cs="B Lotus"/>
+                <w:color w:val="000000"/>
+                <w:sz w:val="20"/>
+                <w:szCs w:val="20"/>
+              </w:rPr>
+              <w:t>0.75</w:t>
+            </w:r>
+          </w:p>
+        </w:tc>
+        <w:tc>
+          <w:tcPr>
+            <w:tcW w:w="1221" w:type="dxa"/>
+            <w:tcBorders>
+              <w:top w:val="nil"/>
+              <w:left w:val="nil"/>
+              <w:bottom w:val="nil"/>
+              <w:right w:val="nil"/>
+            </w:tcBorders>
+            <w:tcMar>
+              <w:top w:w="12" w:type="dxa"/>
+              <w:left w:w="24" w:type="dxa"/>
+              <w:right w:w="24" w:type="dxa"/>
+            </w:tcMar>
+          </w:tcPr>
+          <w:p>
+            <w:pPr>
+              <w:autoSpaceDE w:val="0"/>
+              <w:autoSpaceDN w:val="0"/>
+              <w:adjustRightInd w:val="0"/>
+              <w:spacing w:after="0" w:line="240" w:lineRule="auto"/>
+              <w:jc w:val="right"/>
+              <w:rPr>
+                <w:rFonts w:ascii="system-ui" w:eastAsia="Times New Roman" w:hAnsi="system-ui" w:cs="B Lotus"/>
+                <w:color w:val="000000"/>
+                <w:sz w:val="20"/>
+                <w:szCs w:val="20"/>
+              </w:rPr>
+            </w:pPr>
+            <w:r>
+              <w:rPr>
+                <w:rFonts w:ascii="system-ui" w:eastAsia="Times New Roman" w:hAnsi="system-ui" w:cs="B Lotus"/>
+                <w:color w:val="000000"/>
+                <w:sz w:val="20"/>
+                <w:szCs w:val="20"/>
+              </w:rPr>
+              <w:t>5</w:t>
+            </w:r>
+          </w:p>
+        </w:tc>
+        <w:tc>
+          <w:tcPr>
+            <w:tcW w:w="786" w:type="dxa"/>
+            <w:tcBorders>
+              <w:top w:val="nil"/>
+              <w:left w:val="nil"/>
+              <w:bottom w:val="nil"/>
+              <w:right w:val="nil"/>
+            </w:tcBorders>
+            <w:tcMar>
+              <w:top w:w="12" w:type="dxa"/>
+              <w:left w:w="24" w:type="dxa"/>
+              <w:right w:w="24" w:type="dxa"/>
+            </w:tcMar>
+          </w:tcPr>
+          <w:p>
+            <w:pPr>
+              <w:autoSpaceDE w:val="0"/>
+              <w:autoSpaceDN w:val="0"/>
+              <w:adjustRightInd w:val="0"/>
+              <w:spacing w:after="0" w:line="240" w:lineRule="auto"/>
+              <w:jc w:val="right"/>
+              <w:rPr>
+                <w:rFonts w:eastAsia="Times New Roman" w:cs="B Lotus"/>
+                <w:color w:val="000000"/>
+                <w:sz w:val="20"/>
+                <w:szCs w:val="20"/>
+              </w:rPr>
+            </w:pPr>
+            <w:r>
+              <w:rPr>
+                <w:rFonts w:ascii="system-ui" w:eastAsia="Times New Roman" w:hAnsi="system-ui" w:cs="B Lotus"/>
+                <w:color w:val="000000"/>
+                <w:sz w:val="20"/>
+                <w:szCs w:val="20"/>
+              </w:rPr>
+              <w:t>0.247</w:t>
+            </w:r>
+          </w:p>
+        </w:tc>
+      </w:tr>
+      <w:tr>
+        <w:tblPrEx>
+          <w:tblCellMar>
+            <w:top w:w="0" w:type="dxa"/>
+            <w:bottom w:w="0" w:type="dxa"/>
+          </w:tblCellMar>
+        </w:tblPrEx>
+        <w:trPr>
+          <w:trHeight w:val="266"/>
+          <w:jc w:val="center"/>
+        </w:trPr>
+        <w:tc>
+          <w:tcPr>
+            <w:tcW w:w="1259" w:type="dxa"/>
+            <w:tcBorders>
+              <w:top w:val="nil"/>
+              <w:left w:val="nil"/>
+              <w:bottom w:val="nil"/>
+              <w:right w:val="nil"/>
+            </w:tcBorders>
+            <w:tcMar>
+              <w:top w:w="12" w:type="dxa"/>
+              <w:left w:w="24" w:type="dxa"/>
+              <w:right w:w="24" w:type="dxa"/>
+            </w:tcMar>
+          </w:tcPr>
+          <w:p>
+            <w:pPr>
+              <w:autoSpaceDE w:val="0"/>
+              <w:autoSpaceDN w:val="0"/>
+              <w:adjustRightInd w:val="0"/>
+              <w:spacing w:after="0" w:line="240" w:lineRule="auto"/>
+              <w:jc w:val="right"/>
+              <w:rPr>
+                <w:rFonts w:ascii="system-ui" w:eastAsia="Times New Roman" w:hAnsi="system-ui" w:cs="B Lotus"/>
+                <w:color w:val="000000"/>
+                <w:sz w:val="20"/>
+                <w:szCs w:val="20"/>
+              </w:rPr>
+            </w:pPr>
+            <w:r>
+              <w:rPr>
+                <w:rFonts w:ascii="system-ui" w:eastAsia="Times New Roman" w:hAnsi="system-ui" w:cs="B Lotus"/>
+                <w:color w:val="000000"/>
+                <w:sz w:val="20"/>
+                <w:szCs w:val="20"/>
+              </w:rPr>
+              <w:t>0.75</w:t>
+            </w:r>
+          </w:p>
+        </w:tc>
+        <w:tc>
+          <w:tcPr>
+            <w:tcW w:w="1221" w:type="dxa"/>
+            <w:tcBorders>
+              <w:top w:val="nil"/>
+              <w:left w:val="nil"/>
+              <w:bottom w:val="nil"/>
+              <w:right w:val="nil"/>
+            </w:tcBorders>
+            <w:tcMar>
+              <w:top w:w="12" w:type="dxa"/>
+              <w:left w:w="24" w:type="dxa"/>
+              <w:right w:w="24" w:type="dxa"/>
+            </w:tcMar>
+          </w:tcPr>
+          <w:p>
+            <w:pPr>
+              <w:autoSpaceDE w:val="0"/>
+              <w:autoSpaceDN w:val="0"/>
+              <w:adjustRightInd w:val="0"/>
+              <w:spacing w:after="0" w:line="240" w:lineRule="auto"/>
+              <w:jc w:val="right"/>
+              <w:rPr>
+                <w:rFonts w:ascii="system-ui" w:eastAsia="Times New Roman" w:hAnsi="system-ui" w:cs="B Lotus"/>
+                <w:color w:val="000000"/>
+                <w:sz w:val="20"/>
+                <w:szCs w:val="20"/>
+              </w:rPr>
+            </w:pPr>
+            <w:r>
+              <w:rPr>
+                <w:rFonts w:ascii="system-ui" w:eastAsia="Times New Roman" w:hAnsi="system-ui" w:cs="B Lotus"/>
+                <w:color w:val="000000"/>
+                <w:sz w:val="20"/>
+                <w:szCs w:val="20"/>
+              </w:rPr>
+              <w:t>8</w:t>
+            </w:r>
+          </w:p>
+        </w:tc>
+        <w:tc>
+          <w:tcPr>
+            <w:tcW w:w="786" w:type="dxa"/>
+            <w:tcBorders>
+              <w:top w:val="nil"/>
+              <w:left w:val="nil"/>
+              <w:bottom w:val="nil"/>
+              <w:right w:val="nil"/>
+            </w:tcBorders>
+            <w:tcMar>
+              <w:top w:w="12" w:type="dxa"/>
+              <w:left w:w="24" w:type="dxa"/>
+              <w:right w:w="24" w:type="dxa"/>
+            </w:tcMar>
+          </w:tcPr>
+          <w:p>
+            <w:pPr>
+              <w:autoSpaceDE w:val="0"/>
+              <w:autoSpaceDN w:val="0"/>
+              <w:adjustRightInd w:val="0"/>
+              <w:spacing w:after="0" w:line="240" w:lineRule="auto"/>
+              <w:jc w:val="right"/>
+              <w:rPr>
+                <w:rFonts w:ascii="system-ui" w:eastAsia="Times New Roman" w:hAnsi="system-ui" w:cs="B Lotus"/>
+                <w:color w:val="000000"/>
+                <w:sz w:val="20"/>
+                <w:szCs w:val="20"/>
+              </w:rPr>
+            </w:pPr>
+            <w:r>
+              <w:rPr>
+                <w:rFonts w:ascii="system-ui" w:eastAsia="Times New Roman" w:hAnsi="system-ui" w:cs="B Lotus"/>
+                <w:color w:val="000000"/>
+                <w:sz w:val="20"/>
+                <w:szCs w:val="20"/>
+              </w:rPr>
+              <w:t>0.365</w:t>
+            </w:r>
+          </w:p>
+        </w:tc>
+      </w:tr>
+      <w:tr>
+        <w:tblPrEx>
+          <w:tblCellMar>
+            <w:top w:w="0" w:type="dxa"/>
+            <w:bottom w:w="0" w:type="dxa"/>
+          </w:tblCellMar>
+        </w:tblPrEx>
+        <w:trPr>
+          <w:trHeight w:val="266"/>
+          <w:jc w:val="center"/>
+        </w:trPr>
+        <w:tc>
+          <w:tcPr>
+            <w:tcW w:w="1259" w:type="dxa"/>
+            <w:tcBorders>
+              <w:top w:val="nil"/>
+              <w:left w:val="nil"/>
+              <w:bottom w:val="nil"/>
+              <w:right w:val="nil"/>
+            </w:tcBorders>
+            <w:tcMar>
+              <w:top w:w="12" w:type="dxa"/>
+              <w:left w:w="24" w:type="dxa"/>
+              <w:right w:w="24" w:type="dxa"/>
+            </w:tcMar>
+          </w:tcPr>
+          <w:p>
+            <w:pPr>
+              <w:autoSpaceDE w:val="0"/>
+              <w:autoSpaceDN w:val="0"/>
+              <w:adjustRightInd w:val="0"/>
+              <w:spacing w:after="0" w:line="240" w:lineRule="auto"/>
+              <w:jc w:val="right"/>
+              <w:rPr>
+                <w:rFonts w:ascii="system-ui" w:eastAsia="Times New Roman" w:hAnsi="system-ui" w:cs="B Lotus"/>
+                <w:color w:val="000000"/>
+                <w:sz w:val="20"/>
+                <w:szCs w:val="20"/>
+              </w:rPr>
+            </w:pPr>
+            <w:r>
+              <w:rPr>
+                <w:rFonts w:ascii="system-ui" w:eastAsia="Times New Roman" w:hAnsi="system-ui" w:cs="B Lotus"/>
+                <w:color w:val="000000"/>
+                <w:sz w:val="20"/>
+                <w:szCs w:val="20"/>
+              </w:rPr>
+              <w:t>0.75</w:t>
+            </w:r>
+          </w:p>
+        </w:tc>
+        <w:tc>
+          <w:tcPr>
+            <w:tcW w:w="1221" w:type="dxa"/>
+            <w:tcBorders>
+              <w:top w:val="nil"/>
+              <w:left w:val="nil"/>
+              <w:bottom w:val="nil"/>
+              <w:right w:val="nil"/>
+            </w:tcBorders>
+            <w:tcMar>
+              <w:top w:w="12" w:type="dxa"/>
+              <w:left w:w="24" w:type="dxa"/>
+              <w:right w:w="24" w:type="dxa"/>
+            </w:tcMar>
+          </w:tcPr>
+          <w:p>
+            <w:pPr>
+              <w:autoSpaceDE w:val="0"/>
+              <w:autoSpaceDN w:val="0"/>
+              <w:adjustRightInd w:val="0"/>
+              <w:spacing w:after="0" w:line="240" w:lineRule="auto"/>
+              <w:jc w:val="right"/>
+              <w:rPr>
+                <w:rFonts w:ascii="system-ui" w:eastAsia="Times New Roman" w:hAnsi="system-ui" w:cs="B Lotus"/>
+                <w:color w:val="000000"/>
+                <w:sz w:val="20"/>
+                <w:szCs w:val="20"/>
+              </w:rPr>
+            </w:pPr>
+            <w:r>
+              <w:rPr>
+                <w:rFonts w:ascii="system-ui" w:eastAsia="Times New Roman" w:hAnsi="system-ui" w:cs="B Lotus"/>
+                <w:color w:val="000000"/>
+                <w:sz w:val="20"/>
+                <w:szCs w:val="20"/>
+              </w:rPr>
+              <w:t>10</w:t>
+            </w:r>
+          </w:p>
+        </w:tc>
+        <w:tc>
+          <w:tcPr>
+            <w:tcW w:w="786" w:type="dxa"/>
+            <w:tcBorders>
+              <w:top w:val="nil"/>
+              <w:left w:val="nil"/>
+              <w:bottom w:val="nil"/>
+              <w:right w:val="nil"/>
+            </w:tcBorders>
+            <w:tcMar>
+              <w:top w:w="12" w:type="dxa"/>
+              <w:left w:w="24" w:type="dxa"/>
+              <w:right w:w="24" w:type="dxa"/>
+            </w:tcMar>
+          </w:tcPr>
+          <w:p>
+            <w:pPr>
+              <w:autoSpaceDE w:val="0"/>
+              <w:autoSpaceDN w:val="0"/>
+              <w:adjustRightInd w:val="0"/>
+              <w:spacing w:after="0" w:line="240" w:lineRule="auto"/>
+              <w:jc w:val="right"/>
+              <w:rPr>
+                <w:rFonts w:ascii="system-ui" w:eastAsia="Times New Roman" w:hAnsi="system-ui" w:cs="B Lotus"/>
+                <w:color w:val="000000"/>
+                <w:sz w:val="20"/>
+                <w:szCs w:val="20"/>
+              </w:rPr>
+            </w:pPr>
+            <w:r>
+              <w:rPr>
+                <w:rFonts w:ascii="system-ui" w:eastAsia="Times New Roman" w:hAnsi="system-ui" w:cs="B Lotus"/>
+                <w:color w:val="000000"/>
+                <w:sz w:val="20"/>
+                <w:szCs w:val="20"/>
+              </w:rPr>
+              <w:t>0.438</w:t>
+            </w:r>
+          </w:p>
+        </w:tc>
+      </w:tr>
+    </w:tbl>
+    <w:p>
+      <w:pPr>
+        <w:autoSpaceDE w:val="0"/>
+        <w:autoSpaceDN w:val="0"/>
+        <w:adjustRightInd w:val="0"/>
+        <w:spacing w:before="192" w:after="192" w:line="240" w:lineRule="auto"/>
+        <w:ind w:left="24" w:right="576"/>
+        <w:jc w:val="center"/>
+        <w:rPr>
+          <w:rFonts w:ascii="Segoe UI" w:eastAsia="Times New Roman" w:hAnsi="Segoe UI" w:cs="B Lotus"/>
+          <w:color w:val="056EB2"/>
+          <w:sz w:val="19"/>
+          <w:szCs w:val="19"/>
+        </w:rPr>
+      </w:pPr>
+      <w:r>
+        <w:rPr>
+          <w:rFonts w:ascii="Times New Roman" w:hAnsi="Times New Roman" w:cs="B Lotus"/>
+          <w:noProof/>
+          <w:sz w:val="20"/>
+          <w:szCs w:val="20"/>
+        </w:rPr>
+        <w:drawing>
+          <wp:inline distT="0" distB="0" distL="0" distR="0" wp14:anchorId="7471AD12" wp14:editId="48096E98">
+            <wp:extent cx="4772660" cy="3179445"/>
+            <wp:effectExtent l="0" t="0" r="8890" b="1905"/>
+            <wp:docPr id="6" name="Picture 6" descr="Power Curve for 1-Sample Z Test"/>
+            <wp:cNvGraphicFramePr>
+              <a:graphicFrameLocks xmlns:a="http://schemas.openxmlformats.org/drawingml/2006/main" noChangeAspect="1"/>
+            </wp:cNvGraphicFramePr>
+            <a:graphic xmlns:a="http://schemas.openxmlformats.org/drawingml/2006/main">
+              <a:graphicData uri="http://schemas.openxmlformats.org/drawingml/2006/picture">
+                <pic:pic xmlns:pic="http://schemas.openxmlformats.org/drawingml/2006/picture">
+                  <pic:nvPicPr>
+                    <pic:cNvPr id="0" name="Picture 11" descr="Power Curve for 1-Sample Z Test"/>
+                    <pic:cNvPicPr>
+                      <a:picLocks noChangeAspect="1" noChangeArrowheads="1"/>
+                    </pic:cNvPicPr>
+                  </pic:nvPicPr>
+                  <pic:blipFill>
+                    <a:blip r:embed="rId9">
+                      <a:extLst>
+                        <a:ext uri="{28A0092B-C50C-407E-A947-70E740481C1C}">
+                          <a14:useLocalDpi xmlns:a14="http://schemas.microsoft.com/office/drawing/2010/main" val="0"/>
+                        </a:ext>
+                      </a:extLst>
+                    </a:blip>
+                    <a:srcRect/>
+                    <a:stretch>
+                      <a:fillRect/>
+                    </a:stretch>
+                  </pic:blipFill>
+                  <pic:spPr bwMode="auto">
+                    <a:xfrm>
+                      <a:off x="0" y="0"/>
+                      <a:ext cx="4772660" cy="3179445"/>
+                    </a:xfrm>
+                    <a:prstGeom prst="rect">
+                      <a:avLst/>
+                    </a:prstGeom>
+                    <a:noFill/>
+                    <a:ln>
+                      <a:noFill/>
+                    </a:ln>
+                  </pic:spPr>
+                </pic:pic>
+              </a:graphicData>
+            </a:graphic>
+          </wp:inline>
+        </w:drawing>
+      </w:r>
+    </w:p>
+    <w:p>
+      <w:pPr>
+        <w:autoSpaceDE w:val="0"/>
+        <w:autoSpaceDN w:val="0"/>
+        <w:bidi/>
+        <w:adjustRightInd w:val="0"/>
+        <w:spacing w:after="0" w:line="240" w:lineRule="auto"/>
+        <w:rPr>
+          <w:rFonts w:ascii="Times New Roman" w:hAnsi="Times New Roman" w:cs="B Lotus" w:hint="cs"/>
+          <w:sz w:val="20"/>
+          <w:szCs w:val="20"/>
+          <w:rtl/>
+          <w:lang w:bidi="fa-IR"/>
+        </w:rPr>
+      </w:pPr>
+    </w:p>
+    <w:p>
+      <w:pPr>
+        <w:autoSpaceDE w:val="0"/>
+        <w:autoSpaceDN w:val="0"/>
+        <w:bidi/>
+        <w:adjustRightInd w:val="0"/>
+        <w:spacing w:after="0" w:line="240" w:lineRule="auto"/>
+        <w:rPr>
+          <w:rFonts w:ascii="Times New Roman" w:hAnsi="Times New Roman" w:cs="B Lotus" w:hint="cs"/>
+          <w:sz w:val="24"/>
+          <w:szCs w:val="24"/>
+          <w:rtl/>
+          <w:lang w:bidi="fa-IR"/>
+        </w:rPr>
+      </w:pPr>
+      <w:r>
+        <w:rPr>
+          <w:rFonts w:ascii="Times New Roman" w:hAnsi="Times New Roman" w:cs="B Lotus" w:hint="cs"/>
+          <w:sz w:val="24"/>
+          <w:szCs w:val="24"/>
+          <w:rtl/>
+          <w:lang w:bidi="fa-IR"/>
+        </w:rPr>
+        <w:t>مشاهده می‌شود که با افزایش تعداد نمونه، قدرت آزمون بیشتر شده و خطای نوع دوم کاهش می‌یابد.</w:t>
+      </w:r>
+    </w:p>
+    <w:p>
+      <w:pPr>
+        <w:autoSpaceDE w:val="0"/>
+        <w:autoSpaceDN w:val="0"/>
+        <w:bidi/>
+        <w:adjustRightInd w:val="0"/>
+        <w:spacing w:after="0" w:line="240" w:lineRule="auto"/>
+        <w:rPr>
+          <w:rFonts w:ascii="Times New Roman" w:hAnsi="Times New Roman" w:cs="B Lotus" w:hint="cs"/>
           <w:sz w:val="20"/>
           <w:szCs w:val="20"/>
           <w:rtl/>

</xml_diff>